<commit_message>
Tarea 2 depliegue terminada
</commit_message>
<xml_diff>
--- a/Despliegue/Tema 3/Tarea2_EstudioSobreAlojamientoWebGratuitoParaDespliegue.docx
+++ b/Despliegue/Tema 3/Tarea2_EstudioSobreAlojamientoWebGratuitoParaDespliegue.docx
@@ -1,6 +1,6 @@
 
 <file path=word/document.xml><?xml version="1.0" encoding="utf-8"?>
-<w:document xmlns:wpc="http://schemas.microsoft.com/office/word/2010/wordprocessingCanvas" xmlns:cx="http://schemas.microsoft.com/office/drawing/2014/chartex" xmlns:cx1="http://schemas.microsoft.com/office/drawing/2015/9/8/chartex" xmlns:mc="http://schemas.openxmlformats.org/markup-compatibility/2006" xmlns:o="urn:schemas-microsoft-com:office:office" xmlns:r="http://schemas.openxmlformats.org/officeDocument/2006/relationships" xmlns:m="http://schemas.openxmlformats.org/officeDocument/2006/math" xmlns:v="urn:schemas-microsoft-com:vml" xmlns:wp14="http://schemas.microsoft.com/office/word/2010/wordprocessingDrawing" xmlns:wp="http://schemas.openxmlformats.org/drawingml/2006/wordprocessingDrawing" xmlns:w10="urn:schemas-microsoft-com:office:word" xmlns:w="http://schemas.openxmlformats.org/wordprocessingml/2006/main" xmlns:w14="http://schemas.microsoft.com/office/word/2010/wordml" xmlns:w15="http://schemas.microsoft.com/office/word/2012/wordml" xmlns:w16se="http://schemas.microsoft.com/office/word/2015/wordml/symex" xmlns:wpg="http://schemas.microsoft.com/office/word/2010/wordprocessingGroup" xmlns:wpi="http://schemas.microsoft.com/office/word/2010/wordprocessingInk" xmlns:wne="http://schemas.microsoft.com/office/word/2006/wordml" xmlns:wps="http://schemas.microsoft.com/office/word/2010/wordprocessingShape" mc:Ignorable="w14 w15 w16se wp14">
+<w:document xmlns:wpc="http://schemas.microsoft.com/office/word/2010/wordprocessingCanvas" xmlns:cx="http://schemas.microsoft.com/office/drawing/2014/chartex" xmlns:cx1="http://schemas.microsoft.com/office/drawing/2015/9/8/chartex" xmlns:cx2="http://schemas.microsoft.com/office/drawing/2015/10/21/chartex" xmlns:cx3="http://schemas.microsoft.com/office/drawing/2016/5/9/chartex" xmlns:cx4="http://schemas.microsoft.com/office/drawing/2016/5/10/chartex" xmlns:cx5="http://schemas.microsoft.com/office/drawing/2016/5/11/chartex" xmlns:cx6="http://schemas.microsoft.com/office/drawing/2016/5/12/chartex" xmlns:cx7="http://schemas.microsoft.com/office/drawing/2016/5/13/chartex" xmlns:cx8="http://schemas.microsoft.com/office/drawing/2016/5/14/chartex" xmlns:mc="http://schemas.openxmlformats.org/markup-compatibility/2006" xmlns:aink="http://schemas.microsoft.com/office/drawing/2016/ink" xmlns:am3d="http://schemas.microsoft.com/office/drawing/2017/model3d" xmlns:o="urn:schemas-microsoft-com:office:office" xmlns:oel="http://schemas.microsoft.com/office/2019/extlst" xmlns:r="http://schemas.openxmlformats.org/officeDocument/2006/relationships" xmlns:m="http://schemas.openxmlformats.org/officeDocument/2006/math" xmlns:v="urn:schemas-microsoft-com:vml" xmlns:wp14="http://schemas.microsoft.com/office/word/2010/wordprocessingDrawing" xmlns:wp="http://schemas.openxmlformats.org/drawingml/2006/wordprocessingDrawing" xmlns:w10="urn:schemas-microsoft-com:office:word" xmlns:w="http://schemas.openxmlformats.org/wordprocessingml/2006/main" xmlns:w14="http://schemas.microsoft.com/office/word/2010/wordml" xmlns:w15="http://schemas.microsoft.com/office/word/2012/wordml" xmlns:w16cex="http://schemas.microsoft.com/office/word/2018/wordml/cex" xmlns:w16cid="http://schemas.microsoft.com/office/word/2016/wordml/cid" xmlns:w16="http://schemas.microsoft.com/office/word/2018/wordml" xmlns:w16du="http://schemas.microsoft.com/office/word/2023/wordml/word16du" xmlns:w16sdtdh="http://schemas.microsoft.com/office/word/2020/wordml/sdtdatahash" xmlns:w16sdtfl="http://schemas.microsoft.com/office/word/2024/wordml/sdtformatlock" xmlns:w16se="http://schemas.microsoft.com/office/word/2015/wordml/symex" xmlns:wpg="http://schemas.microsoft.com/office/word/2010/wordprocessingGroup" xmlns:wpi="http://schemas.microsoft.com/office/word/2010/wordprocessingInk" xmlns:wne="http://schemas.microsoft.com/office/word/2006/wordml" xmlns:wps="http://schemas.microsoft.com/office/word/2010/wordprocessingShape" mc:Ignorable="w14 w15 w16se w16cid w16 w16cex w16sdtdh w16sdtfl w16du wp14">
   <w:body>
     <w:sdt>
       <w:sdtPr>
@@ -127,7 +127,6 @@
                 <w:dataBinding w:prefixMappings="xmlns:ns0='http://schemas.openxmlformats.org/package/2006/metadata/core-properties' xmlns:ns1='http://purl.org/dc/elements/1.1/'" w:xpath="/ns0:coreProperties[1]/ns1:title[1]" w:storeItemID="{6C3C8BC8-F283-45AE-878A-BAB7291924A1}"/>
                 <w:text/>
               </w:sdtPr>
-              <w:sdtEndPr/>
               <w:sdtContent>
                 <w:tc>
                   <w:tcPr>
@@ -196,7 +195,6 @@
                 <w:dataBinding w:prefixMappings="xmlns:ns0='http://schemas.openxmlformats.org/package/2006/metadata/core-properties' xmlns:ns1='http://purl.org/dc/elements/1.1/'" w:xpath="/ns0:coreProperties[1]/ns1:subject[1]" w:storeItemID="{6C3C8BC8-F283-45AE-878A-BAB7291924A1}"/>
                 <w:text/>
               </w:sdtPr>
-              <w:sdtEndPr/>
               <w:sdtContent>
                 <w:tc>
                   <w:tcPr>
@@ -313,7 +311,6 @@
                       <w:calendar w:val="gregorian"/>
                     </w:date>
                   </w:sdtPr>
-                  <w:sdtEndPr/>
                   <w:sdtContent>
                     <w:r>
                       <w:rPr>
@@ -402,8 +399,8 @@
       <w:tblGrid>
         <w:gridCol w:w="1096"/>
         <w:gridCol w:w="1298"/>
-        <w:gridCol w:w="1819"/>
-        <w:gridCol w:w="6243"/>
+        <w:gridCol w:w="1825"/>
+        <w:gridCol w:w="6237"/>
       </w:tblGrid>
       <w:tr>
         <w:tc>
@@ -532,7 +529,14 @@
                 <w:b/>
                 <w:bCs/>
               </w:rPr>
-              <w:t>13/01/2025</w:t>
+              <w:t>22</w:t>
+            </w:r>
+            <w:r>
+              <w:rPr>
+                <w:b/>
+                <w:bCs/>
+              </w:rPr>
+              <w:t>/01/2025</w:t>
             </w:r>
           </w:p>
         </w:tc>
@@ -552,7 +556,7 @@
                 <w:b/>
                 <w:bCs/>
               </w:rPr>
-              <w:t>En proceso</w:t>
+              <w:t>Terminado</w:t>
             </w:r>
           </w:p>
         </w:tc>
@@ -2266,8 +2270,6 @@
         </w:rPr>
         <w:br w:type="page"/>
       </w:r>
-      <w:bookmarkStart w:id="0" w:name="_GoBack"/>
-      <w:bookmarkEnd w:id="0"/>
     </w:p>
     <w:p>
       <w:pPr>
@@ -2278,7 +2280,7 @@
           <w:szCs w:val="32"/>
         </w:rPr>
       </w:pPr>
-      <w:bookmarkStart w:id="1" w:name="_Toc187654610"/>
+      <w:bookmarkStart w:id="0" w:name="_Toc187654610"/>
       <w:r>
         <w:rPr>
           <w:rStyle w:val="Textoennegrita"/>
@@ -2291,7 +2293,7 @@
         <w:lastRenderedPageBreak/>
         <w:t>Estudio sobre Alojamiento Web Gratuito para Despliegue de Aplicaciones Web</w:t>
       </w:r>
-      <w:bookmarkEnd w:id="1"/>
+      <w:bookmarkEnd w:id="0"/>
     </w:p>
     <w:p>
       <w:pPr>
@@ -2302,7 +2304,7 @@
           <w:szCs w:val="32"/>
         </w:rPr>
       </w:pPr>
-      <w:bookmarkStart w:id="2" w:name="_Toc187654611"/>
+      <w:bookmarkStart w:id="1" w:name="_Toc187654611"/>
       <w:r>
         <w:rPr>
           <w:rStyle w:val="Textoennegrita"/>
@@ -2314,7 +2316,7 @@
         </w:rPr>
         <w:t>Objetivo</w:t>
       </w:r>
-      <w:bookmarkEnd w:id="2"/>
+      <w:bookmarkEnd w:id="1"/>
     </w:p>
     <w:p>
       <w:pPr>
@@ -2349,7 +2351,7 @@
           <w:szCs w:val="32"/>
         </w:rPr>
         <w:pict w14:anchorId="7C2DC9B8">
-          <v:rect id="_x0000_i1097" style="width:0;height:1.5pt" o:hralign="center" o:hrstd="t" o:hr="t" fillcolor="#a0a0a0" stroked="f"/>
+          <v:rect id="_x0000_i1025" style="width:0;height:1.5pt" o:hralign="center" o:hrstd="t" o:hr="t" fillcolor="#a0a0a0" stroked="f"/>
         </w:pict>
       </w:r>
     </w:p>
@@ -2373,7 +2375,7 @@
         </w:rPr>
         <w:t xml:space="preserve"> </w:t>
       </w:r>
-      <w:bookmarkStart w:id="3" w:name="_Toc187654612"/>
+      <w:bookmarkStart w:id="2" w:name="_Toc187654612"/>
       <w:r>
         <w:rPr>
           <w:rStyle w:val="Textoennegrita"/>
@@ -2385,7 +2387,7 @@
         </w:rPr>
         <w:t>Investigación de plataformas de alojamiento web gratuito</w:t>
       </w:r>
-      <w:bookmarkEnd w:id="3"/>
+      <w:bookmarkEnd w:id="2"/>
     </w:p>
     <w:p>
       <w:pPr>
@@ -2426,19 +2428,8 @@
           <w:sz w:val="32"/>
           <w:szCs w:val="32"/>
         </w:rPr>
-        <w:t xml:space="preserve">GitHub </w:t>
-      </w:r>
-      <w:proofErr w:type="spellStart"/>
-      <w:r>
-        <w:rPr>
-          <w:rStyle w:val="Textoennegrita"/>
-          <w:rFonts w:cstheme="minorHAnsi"/>
-          <w:sz w:val="32"/>
-          <w:szCs w:val="32"/>
-        </w:rPr>
-        <w:t>Pages</w:t>
-      </w:r>
-      <w:proofErr w:type="spellEnd"/>
+        <w:t>GitHub Pages</w:t>
+      </w:r>
     </w:p>
     <w:p>
       <w:pPr>
@@ -2506,7 +2497,6 @@
           <w:szCs w:val="32"/>
         </w:rPr>
       </w:pPr>
-      <w:proofErr w:type="spellStart"/>
       <w:r>
         <w:rPr>
           <w:rStyle w:val="Textoennegrita"/>
@@ -2516,7 +2506,6 @@
         </w:rPr>
         <w:t>Render</w:t>
       </w:r>
-      <w:proofErr w:type="spellEnd"/>
     </w:p>
     <w:p>
       <w:pPr>
@@ -2645,12 +2634,31 @@
           <w:szCs w:val="28"/>
         </w:rPr>
         <w:pict w14:anchorId="03A0961A">
-          <v:rect id="_x0000_i1098" style="width:0;height:1.5pt" o:hralign="center" o:hrstd="t" o:hr="t" fillcolor="#a0a0a0" stroked="f"/>
+          <v:rect id="_x0000_i1026" style="width:0;height:1.5pt" o:hralign="center" o:hrstd="t" o:hr="t" fillcolor="#a0a0a0" stroked="f"/>
         </w:pict>
       </w:r>
     </w:p>
     <w:p>
       <w:pPr>
+        <w:spacing w:line="276" w:lineRule="auto"/>
+        <w:jc w:val="left"/>
+        <w:rPr>
+          <w:rFonts w:cstheme="minorHAnsi"/>
+          <w:sz w:val="28"/>
+          <w:szCs w:val="28"/>
+        </w:rPr>
+      </w:pPr>
+      <w:r>
+        <w:rPr>
+          <w:rFonts w:cstheme="minorHAnsi"/>
+          <w:sz w:val="28"/>
+          <w:szCs w:val="28"/>
+        </w:rPr>
+        <w:br w:type="page"/>
+      </w:r>
+    </w:p>
+    <w:p>
+      <w:pPr>
         <w:pStyle w:val="Ttulo2"/>
         <w:rPr>
           <w:rFonts w:asciiTheme="minorHAnsi" w:hAnsiTheme="minorHAnsi" w:cstheme="minorHAnsi"/>
@@ -2658,7 +2666,7 @@
           <w:szCs w:val="32"/>
         </w:rPr>
       </w:pPr>
-      <w:bookmarkStart w:id="4" w:name="_Toc187654613"/>
+      <w:bookmarkStart w:id="3" w:name="_Toc187654613"/>
       <w:r>
         <w:rPr>
           <w:rStyle w:val="Textoennegrita"/>
@@ -2668,9 +2676,10 @@
           <w:sz w:val="32"/>
           <w:szCs w:val="32"/>
         </w:rPr>
+        <w:lastRenderedPageBreak/>
         <w:t>Criterios de comparación</w:t>
       </w:r>
-      <w:bookmarkEnd w:id="4"/>
+      <w:bookmarkEnd w:id="3"/>
     </w:p>
     <w:p>
       <w:pPr>
@@ -2681,7 +2690,7 @@
           <w:szCs w:val="32"/>
         </w:rPr>
       </w:pPr>
-      <w:bookmarkStart w:id="5" w:name="_Toc187654614"/>
+      <w:bookmarkStart w:id="4" w:name="_Toc187654614"/>
       <w:r>
         <w:rPr>
           <w:rStyle w:val="Textoennegrita"/>
@@ -2691,22 +2700,9 @@
           <w:sz w:val="32"/>
           <w:szCs w:val="32"/>
         </w:rPr>
-        <w:t xml:space="preserve">GitHub </w:t>
-      </w:r>
-      <w:proofErr w:type="spellStart"/>
-      <w:r>
-        <w:rPr>
-          <w:rStyle w:val="Textoennegrita"/>
-          <w:rFonts w:asciiTheme="minorHAnsi" w:hAnsiTheme="minorHAnsi" w:cstheme="minorHAnsi"/>
-          <w:b/>
-          <w:bCs/>
-          <w:sz w:val="32"/>
-          <w:szCs w:val="32"/>
-        </w:rPr>
-        <w:t>Pages</w:t>
-      </w:r>
-      <w:bookmarkEnd w:id="5"/>
-      <w:proofErr w:type="spellEnd"/>
+        <w:t>GitHub Pages</w:t>
+      </w:r>
+      <w:bookmarkEnd w:id="4"/>
     </w:p>
     <w:p>
       <w:pPr>
@@ -2898,25 +2894,7 @@
           <w:sz w:val="32"/>
           <w:szCs w:val="32"/>
         </w:rPr>
-        <w:t xml:space="preserve"> Muy sencilla; basado en repositorios </w:t>
-      </w:r>
-      <w:proofErr w:type="spellStart"/>
-      <w:r>
-        <w:rPr>
-          <w:rFonts w:asciiTheme="minorHAnsi" w:hAnsiTheme="minorHAnsi" w:cstheme="minorHAnsi"/>
-          <w:sz w:val="32"/>
-          <w:szCs w:val="32"/>
-        </w:rPr>
-        <w:t>Git</w:t>
-      </w:r>
-      <w:proofErr w:type="spellEnd"/>
-      <w:r>
-        <w:rPr>
-          <w:rFonts w:asciiTheme="minorHAnsi" w:hAnsiTheme="minorHAnsi" w:cstheme="minorHAnsi"/>
-          <w:sz w:val="32"/>
-          <w:szCs w:val="32"/>
-        </w:rPr>
-        <w:t>. Ideal para documentación técnica, portafolios personales o proyectos estáticos de pequeño tamaño.</w:t>
+        <w:t xml:space="preserve"> Muy sencilla; basado en repositorios Git. Ideal para documentación técnica, portafolios personales o proyectos estáticos de pequeño tamaño.</w:t>
       </w:r>
     </w:p>
     <w:p>
@@ -2939,7 +2917,6 @@
           <w:sz w:val="32"/>
           <w:szCs w:val="32"/>
         </w:rPr>
-        <w:lastRenderedPageBreak/>
         <w:t>Dominio personalizado:</w:t>
       </w:r>
       <w:r>
@@ -3015,6 +2992,71 @@
     </w:p>
     <w:p>
       <w:pPr>
+        <w:pStyle w:val="NormalWeb"/>
+        <w:ind w:left="720"/>
+        <w:jc w:val="center"/>
+        <w:rPr>
+          <w:rFonts w:asciiTheme="minorHAnsi" w:hAnsiTheme="minorHAnsi" w:cstheme="minorHAnsi"/>
+          <w:sz w:val="32"/>
+          <w:szCs w:val="32"/>
+        </w:rPr>
+      </w:pPr>
+      <w:r>
+        <w:rPr>
+          <w:rFonts w:asciiTheme="minorHAnsi" w:hAnsiTheme="minorHAnsi" w:cstheme="minorHAnsi"/>
+          <w:noProof/>
+          <w:sz w:val="32"/>
+          <w:szCs w:val="32"/>
+        </w:rPr>
+        <w:drawing>
+          <wp:inline distT="0" distB="0" distL="0" distR="0" wp14:anchorId="39C38266" wp14:editId="3D141B17">
+            <wp:extent cx="3784600" cy="3784600"/>
+            <wp:effectExtent l="0" t="0" r="6350" b="6350"/>
+            <wp:docPr id="1232474780" name="Imagen 1"/>
+            <wp:cNvGraphicFramePr>
+              <a:graphicFrameLocks xmlns:a="http://schemas.openxmlformats.org/drawingml/2006/main" noChangeAspect="1"/>
+            </wp:cNvGraphicFramePr>
+            <a:graphic xmlns:a="http://schemas.openxmlformats.org/drawingml/2006/main">
+              <a:graphicData uri="http://schemas.openxmlformats.org/drawingml/2006/picture">
+                <pic:pic xmlns:pic="http://schemas.openxmlformats.org/drawingml/2006/picture">
+                  <pic:nvPicPr>
+                    <pic:cNvPr id="0" name="Picture 6"/>
+                    <pic:cNvPicPr>
+                      <a:picLocks noChangeAspect="1" noChangeArrowheads="1"/>
+                    </pic:cNvPicPr>
+                  </pic:nvPicPr>
+                  <pic:blipFill>
+                    <a:blip r:embed="rId8">
+                      <a:extLst>
+                        <a:ext uri="{28A0092B-C50C-407E-A947-70E740481C1C}">
+                          <a14:useLocalDpi xmlns:a14="http://schemas.microsoft.com/office/drawing/2010/main" val="0"/>
+                        </a:ext>
+                      </a:extLst>
+                    </a:blip>
+                    <a:srcRect/>
+                    <a:stretch>
+                      <a:fillRect/>
+                    </a:stretch>
+                  </pic:blipFill>
+                  <pic:spPr bwMode="auto">
+                    <a:xfrm>
+                      <a:off x="0" y="0"/>
+                      <a:ext cx="3784600" cy="3784600"/>
+                    </a:xfrm>
+                    <a:prstGeom prst="rect">
+                      <a:avLst/>
+                    </a:prstGeom>
+                    <a:noFill/>
+                  </pic:spPr>
+                </pic:pic>
+              </a:graphicData>
+            </a:graphic>
+          </wp:inline>
+        </w:drawing>
+      </w:r>
+    </w:p>
+    <w:p>
+      <w:pPr>
         <w:pStyle w:val="Ttulo3"/>
         <w:rPr>
           <w:rFonts w:asciiTheme="minorHAnsi" w:hAnsiTheme="minorHAnsi" w:cstheme="minorHAnsi"/>
@@ -3022,7 +3064,7 @@
           <w:szCs w:val="32"/>
         </w:rPr>
       </w:pPr>
-      <w:bookmarkStart w:id="6" w:name="_Toc187654615"/>
+      <w:bookmarkStart w:id="5" w:name="_Toc187654615"/>
       <w:proofErr w:type="spellStart"/>
       <w:r>
         <w:rPr>
@@ -3033,9 +3075,10 @@
           <w:sz w:val="32"/>
           <w:szCs w:val="32"/>
         </w:rPr>
+        <w:lastRenderedPageBreak/>
         <w:t>Netlify</w:t>
       </w:r>
-      <w:bookmarkEnd w:id="6"/>
+      <w:bookmarkEnd w:id="5"/>
       <w:proofErr w:type="spellEnd"/>
     </w:p>
     <w:p>
@@ -3233,25 +3276,7 @@
           <w:sz w:val="32"/>
           <w:szCs w:val="32"/>
         </w:rPr>
-        <w:t xml:space="preserve">; no ofrece bases de datos directamente. Es ideal para integraciones rápidas con herramientas como CI/CD y despliegues automáticos a partir de repositorios </w:t>
-      </w:r>
-      <w:proofErr w:type="spellStart"/>
-      <w:r>
-        <w:rPr>
-          <w:rFonts w:asciiTheme="minorHAnsi" w:hAnsiTheme="minorHAnsi" w:cstheme="minorHAnsi"/>
-          <w:sz w:val="32"/>
-          <w:szCs w:val="32"/>
-        </w:rPr>
-        <w:t>Git</w:t>
-      </w:r>
-      <w:proofErr w:type="spellEnd"/>
-      <w:r>
-        <w:rPr>
-          <w:rFonts w:asciiTheme="minorHAnsi" w:hAnsiTheme="minorHAnsi" w:cstheme="minorHAnsi"/>
-          <w:sz w:val="32"/>
-          <w:szCs w:val="32"/>
-        </w:rPr>
-        <w:t>.</w:t>
+        <w:t>; no ofrece bases de datos directamente. Es ideal para integraciones rápidas con herramientas como CI/CD y despliegues automáticos a partir de repositorios Git.</w:t>
       </w:r>
     </w:p>
     <w:p>
@@ -3282,25 +3307,7 @@
           <w:sz w:val="32"/>
           <w:szCs w:val="32"/>
         </w:rPr>
-        <w:t xml:space="preserve"> Interfaz intuitiva, integración con </w:t>
-      </w:r>
-      <w:proofErr w:type="spellStart"/>
-      <w:r>
-        <w:rPr>
-          <w:rFonts w:asciiTheme="minorHAnsi" w:hAnsiTheme="minorHAnsi" w:cstheme="minorHAnsi"/>
-          <w:sz w:val="32"/>
-          <w:szCs w:val="32"/>
-        </w:rPr>
-        <w:t>Git</w:t>
-      </w:r>
-      <w:proofErr w:type="spellEnd"/>
-      <w:r>
-        <w:rPr>
-          <w:rFonts w:asciiTheme="minorHAnsi" w:hAnsiTheme="minorHAnsi" w:cstheme="minorHAnsi"/>
-          <w:sz w:val="32"/>
-          <w:szCs w:val="32"/>
-        </w:rPr>
-        <w:t>. Su simplicidad lo hace perfecto para desarrolladores que busquen rapidez y eficiencia.</w:t>
+        <w:t xml:space="preserve"> Interfaz intuitiva, integración con Git. Su simplicidad lo hace perfecto para desarrolladores que busquen rapidez y eficiencia.</w:t>
       </w:r>
     </w:p>
     <w:p>
@@ -3416,6 +3423,90 @@
     </w:p>
     <w:p>
       <w:pPr>
+        <w:pStyle w:val="NormalWeb"/>
+        <w:ind w:left="720"/>
+        <w:rPr>
+          <w:rFonts w:asciiTheme="minorHAnsi" w:hAnsiTheme="minorHAnsi" w:cstheme="minorHAnsi"/>
+          <w:sz w:val="32"/>
+          <w:szCs w:val="32"/>
+        </w:rPr>
+      </w:pPr>
+      <w:r>
+        <w:rPr>
+          <w:noProof/>
+        </w:rPr>
+        <w:drawing>
+          <wp:inline distT="0" distB="0" distL="0" distR="0" wp14:anchorId="587C9EB6" wp14:editId="136055AB">
+            <wp:extent cx="6057513" cy="2472549"/>
+            <wp:effectExtent l="0" t="0" r="635" b="4445"/>
+            <wp:docPr id="507824979" name="Imagen 2" descr="Netlify - Wikipedia"/>
+            <wp:cNvGraphicFramePr>
+              <a:graphicFrameLocks xmlns:a="http://schemas.openxmlformats.org/drawingml/2006/main" noChangeAspect="1"/>
+            </wp:cNvGraphicFramePr>
+            <a:graphic xmlns:a="http://schemas.openxmlformats.org/drawingml/2006/main">
+              <a:graphicData uri="http://schemas.openxmlformats.org/drawingml/2006/picture">
+                <pic:pic xmlns:pic="http://schemas.openxmlformats.org/drawingml/2006/picture">
+                  <pic:nvPicPr>
+                    <pic:cNvPr id="0" name="Picture 6" descr="Netlify - Wikipedia"/>
+                    <pic:cNvPicPr>
+                      <a:picLocks noChangeAspect="1" noChangeArrowheads="1"/>
+                    </pic:cNvPicPr>
+                  </pic:nvPicPr>
+                  <pic:blipFill>
+                    <a:blip r:embed="rId9">
+                      <a:extLst>
+                        <a:ext uri="{28A0092B-C50C-407E-A947-70E740481C1C}">
+                          <a14:useLocalDpi xmlns:a14="http://schemas.microsoft.com/office/drawing/2010/main" val="0"/>
+                        </a:ext>
+                      </a:extLst>
+                    </a:blip>
+                    <a:srcRect/>
+                    <a:stretch>
+                      <a:fillRect/>
+                    </a:stretch>
+                  </pic:blipFill>
+                  <pic:spPr bwMode="auto">
+                    <a:xfrm>
+                      <a:off x="0" y="0"/>
+                      <a:ext cx="6064484" cy="2475395"/>
+                    </a:xfrm>
+                    <a:prstGeom prst="rect">
+                      <a:avLst/>
+                    </a:prstGeom>
+                    <a:noFill/>
+                    <a:ln>
+                      <a:noFill/>
+                    </a:ln>
+                  </pic:spPr>
+                </pic:pic>
+              </a:graphicData>
+            </a:graphic>
+          </wp:inline>
+        </w:drawing>
+      </w:r>
+    </w:p>
+    <w:p>
+      <w:pPr>
+        <w:spacing w:line="276" w:lineRule="auto"/>
+        <w:jc w:val="left"/>
+        <w:rPr>
+          <w:rFonts w:eastAsia="Times New Roman" w:cstheme="minorHAnsi"/>
+          <w:sz w:val="32"/>
+          <w:szCs w:val="32"/>
+          <w:lang w:eastAsia="es-ES"/>
+        </w:rPr>
+      </w:pPr>
+      <w:r>
+        <w:rPr>
+          <w:rFonts w:cstheme="minorHAnsi"/>
+          <w:sz w:val="32"/>
+          <w:szCs w:val="32"/>
+        </w:rPr>
+        <w:br w:type="page"/>
+      </w:r>
+    </w:p>
+    <w:p>
+      <w:pPr>
         <w:pStyle w:val="Ttulo3"/>
         <w:rPr>
           <w:rFonts w:asciiTheme="minorHAnsi" w:hAnsiTheme="minorHAnsi" w:cstheme="minorHAnsi"/>
@@ -3423,7 +3514,7 @@
           <w:szCs w:val="32"/>
         </w:rPr>
       </w:pPr>
-      <w:bookmarkStart w:id="7" w:name="_Toc187654616"/>
+      <w:bookmarkStart w:id="6" w:name="_Toc187654616"/>
       <w:proofErr w:type="spellStart"/>
       <w:r>
         <w:rPr>
@@ -3434,9 +3525,10 @@
           <w:sz w:val="32"/>
           <w:szCs w:val="32"/>
         </w:rPr>
+        <w:lastRenderedPageBreak/>
         <w:t>Vercel</w:t>
       </w:r>
-      <w:bookmarkEnd w:id="7"/>
+      <w:bookmarkEnd w:id="6"/>
       <w:proofErr w:type="spellEnd"/>
     </w:p>
     <w:p>
@@ -3639,7 +3731,6 @@
           <w:sz w:val="32"/>
           <w:szCs w:val="32"/>
         </w:rPr>
-        <w:lastRenderedPageBreak/>
         <w:t>Facilidad de uso:</w:t>
       </w:r>
       <w:r>
@@ -3648,25 +3739,7 @@
           <w:sz w:val="32"/>
           <w:szCs w:val="32"/>
         </w:rPr>
-        <w:t xml:space="preserve"> Muy amigable; integración con </w:t>
-      </w:r>
-      <w:proofErr w:type="spellStart"/>
-      <w:r>
-        <w:rPr>
-          <w:rFonts w:asciiTheme="minorHAnsi" w:hAnsiTheme="minorHAnsi" w:cstheme="minorHAnsi"/>
-          <w:sz w:val="32"/>
-          <w:szCs w:val="32"/>
-        </w:rPr>
-        <w:t>Git</w:t>
-      </w:r>
-      <w:proofErr w:type="spellEnd"/>
-      <w:r>
-        <w:rPr>
-          <w:rFonts w:asciiTheme="minorHAnsi" w:hAnsiTheme="minorHAnsi" w:cstheme="minorHAnsi"/>
-          <w:sz w:val="32"/>
-          <w:szCs w:val="32"/>
-        </w:rPr>
-        <w:t xml:space="preserve"> y despliegue automático. Ofrece herramientas avanzadas de análisis y optimización, especialmente útiles para proyectos </w:t>
+        <w:t xml:space="preserve"> Muy amigable; integración con Git y despliegue automático. Ofrece herramientas avanzadas de análisis y optimización, especialmente útiles para proyectos </w:t>
       </w:r>
       <w:proofErr w:type="spellStart"/>
       <w:r>
@@ -3782,6 +3855,90 @@
     </w:p>
     <w:p>
       <w:pPr>
+        <w:pStyle w:val="NormalWeb"/>
+        <w:ind w:left="720"/>
+        <w:rPr>
+          <w:rFonts w:asciiTheme="minorHAnsi" w:hAnsiTheme="minorHAnsi" w:cstheme="minorHAnsi"/>
+          <w:sz w:val="32"/>
+          <w:szCs w:val="32"/>
+        </w:rPr>
+      </w:pPr>
+      <w:r>
+        <w:rPr>
+          <w:noProof/>
+        </w:rPr>
+        <w:drawing>
+          <wp:inline distT="0" distB="0" distL="0" distR="0" wp14:anchorId="4D81DDED" wp14:editId="368B5845">
+            <wp:extent cx="6304004" cy="1649184"/>
+            <wp:effectExtent l="0" t="0" r="1905" b="0"/>
+            <wp:docPr id="1634205265" name="Imagen 5" descr="Vercel | Salesforce Ventures"/>
+            <wp:cNvGraphicFramePr>
+              <a:graphicFrameLocks xmlns:a="http://schemas.openxmlformats.org/drawingml/2006/main" noChangeAspect="1"/>
+            </wp:cNvGraphicFramePr>
+            <a:graphic xmlns:a="http://schemas.openxmlformats.org/drawingml/2006/main">
+              <a:graphicData uri="http://schemas.openxmlformats.org/drawingml/2006/picture">
+                <pic:pic xmlns:pic="http://schemas.openxmlformats.org/drawingml/2006/picture">
+                  <pic:nvPicPr>
+                    <pic:cNvPr id="0" name="Picture 18" descr="Vercel | Salesforce Ventures"/>
+                    <pic:cNvPicPr>
+                      <a:picLocks noChangeAspect="1" noChangeArrowheads="1"/>
+                    </pic:cNvPicPr>
+                  </pic:nvPicPr>
+                  <pic:blipFill>
+                    <a:blip r:embed="rId10">
+                      <a:extLst>
+                        <a:ext uri="{28A0092B-C50C-407E-A947-70E740481C1C}">
+                          <a14:useLocalDpi xmlns:a14="http://schemas.microsoft.com/office/drawing/2010/main" val="0"/>
+                        </a:ext>
+                      </a:extLst>
+                    </a:blip>
+                    <a:srcRect/>
+                    <a:stretch>
+                      <a:fillRect/>
+                    </a:stretch>
+                  </pic:blipFill>
+                  <pic:spPr bwMode="auto">
+                    <a:xfrm>
+                      <a:off x="0" y="0"/>
+                      <a:ext cx="6316206" cy="1652376"/>
+                    </a:xfrm>
+                    <a:prstGeom prst="rect">
+                      <a:avLst/>
+                    </a:prstGeom>
+                    <a:noFill/>
+                    <a:ln>
+                      <a:noFill/>
+                    </a:ln>
+                  </pic:spPr>
+                </pic:pic>
+              </a:graphicData>
+            </a:graphic>
+          </wp:inline>
+        </w:drawing>
+      </w:r>
+    </w:p>
+    <w:p>
+      <w:pPr>
+        <w:spacing w:line="276" w:lineRule="auto"/>
+        <w:jc w:val="left"/>
+        <w:rPr>
+          <w:rFonts w:eastAsia="Times New Roman" w:cstheme="minorHAnsi"/>
+          <w:sz w:val="32"/>
+          <w:szCs w:val="32"/>
+          <w:lang w:eastAsia="es-ES"/>
+        </w:rPr>
+      </w:pPr>
+      <w:r>
+        <w:rPr>
+          <w:rFonts w:cstheme="minorHAnsi"/>
+          <w:sz w:val="32"/>
+          <w:szCs w:val="32"/>
+        </w:rPr>
+        <w:br w:type="page"/>
+      </w:r>
+    </w:p>
+    <w:p>
+      <w:pPr>
         <w:pStyle w:val="Ttulo3"/>
         <w:rPr>
           <w:rFonts w:asciiTheme="minorHAnsi" w:hAnsiTheme="minorHAnsi" w:cstheme="minorHAnsi"/>
@@ -3789,8 +3946,7 @@
           <w:szCs w:val="32"/>
         </w:rPr>
       </w:pPr>
-      <w:bookmarkStart w:id="8" w:name="_Toc187654617"/>
-      <w:proofErr w:type="spellStart"/>
+      <w:bookmarkStart w:id="7" w:name="_Toc187654617"/>
       <w:r>
         <w:rPr>
           <w:rStyle w:val="Textoennegrita"/>
@@ -3800,10 +3956,10 @@
           <w:sz w:val="32"/>
           <w:szCs w:val="32"/>
         </w:rPr>
+        <w:lastRenderedPageBreak/>
         <w:t>Render</w:t>
       </w:r>
-      <w:bookmarkEnd w:id="8"/>
-      <w:proofErr w:type="spellEnd"/>
+      <w:bookmarkEnd w:id="7"/>
     </w:p>
     <w:p>
       <w:pPr>
@@ -3933,25 +4089,7 @@
           <w:sz w:val="32"/>
           <w:szCs w:val="32"/>
         </w:rPr>
-        <w:t xml:space="preserve">, </w:t>
-      </w:r>
-      <w:proofErr w:type="spellStart"/>
-      <w:r>
-        <w:rPr>
-          <w:rFonts w:asciiTheme="minorHAnsi" w:hAnsiTheme="minorHAnsi" w:cstheme="minorHAnsi"/>
-          <w:sz w:val="32"/>
-          <w:szCs w:val="32"/>
-        </w:rPr>
-        <w:t>Docker</w:t>
-      </w:r>
-      <w:proofErr w:type="spellEnd"/>
-      <w:r>
-        <w:rPr>
-          <w:rFonts w:asciiTheme="minorHAnsi" w:hAnsiTheme="minorHAnsi" w:cstheme="minorHAnsi"/>
-          <w:sz w:val="32"/>
-          <w:szCs w:val="32"/>
-        </w:rPr>
-        <w:t xml:space="preserve">. Es una excelente elección para </w:t>
+        <w:t xml:space="preserve">, Docker. Es una excelente elección para </w:t>
       </w:r>
       <w:proofErr w:type="spellStart"/>
       <w:r>
@@ -4018,25 +4156,7 @@
           <w:sz w:val="32"/>
           <w:szCs w:val="32"/>
         </w:rPr>
-        <w:t xml:space="preserve"> Soporte para bases de datos </w:t>
-      </w:r>
-      <w:proofErr w:type="spellStart"/>
-      <w:r>
-        <w:rPr>
-          <w:rFonts w:asciiTheme="minorHAnsi" w:hAnsiTheme="minorHAnsi" w:cstheme="minorHAnsi"/>
-          <w:sz w:val="32"/>
-          <w:szCs w:val="32"/>
-        </w:rPr>
-        <w:t>PostgreSQL</w:t>
-      </w:r>
-      <w:proofErr w:type="spellEnd"/>
-      <w:r>
-        <w:rPr>
-          <w:rFonts w:asciiTheme="minorHAnsi" w:hAnsiTheme="minorHAnsi" w:cstheme="minorHAnsi"/>
-          <w:sz w:val="32"/>
-          <w:szCs w:val="32"/>
-        </w:rPr>
-        <w:t xml:space="preserve"> (gratuita).</w:t>
+        <w:t xml:space="preserve"> Soporte para bases de datos PostgreSQL (gratuita).</w:t>
       </w:r>
     </w:p>
     <w:p>
@@ -4067,25 +4187,7 @@
           <w:sz w:val="32"/>
           <w:szCs w:val="32"/>
         </w:rPr>
-        <w:t xml:space="preserve"> Curva de aprendizaje moderada; integración con </w:t>
-      </w:r>
-      <w:proofErr w:type="spellStart"/>
-      <w:r>
-        <w:rPr>
-          <w:rFonts w:asciiTheme="minorHAnsi" w:hAnsiTheme="minorHAnsi" w:cstheme="minorHAnsi"/>
-          <w:sz w:val="32"/>
-          <w:szCs w:val="32"/>
-        </w:rPr>
-        <w:t>Git</w:t>
-      </w:r>
-      <w:proofErr w:type="spellEnd"/>
-      <w:r>
-        <w:rPr>
-          <w:rFonts w:asciiTheme="minorHAnsi" w:hAnsiTheme="minorHAnsi" w:cstheme="minorHAnsi"/>
-          <w:sz w:val="32"/>
-          <w:szCs w:val="32"/>
-        </w:rPr>
-        <w:t>. Ofrece una buena combinación de flexibilidad y simplicidad para proyectos robustos.</w:t>
+        <w:t xml:space="preserve"> Curva de aprendizaje moderada; integración con Git. Ofrece una buena combinación de flexibilidad y simplicidad para proyectos robustos.</w:t>
       </w:r>
     </w:p>
     <w:p>
@@ -4183,6 +4285,79 @@
     </w:p>
     <w:p>
       <w:pPr>
+        <w:pStyle w:val="NormalWeb"/>
+        <w:ind w:left="720"/>
+        <w:rPr>
+          <w:rFonts w:asciiTheme="minorHAnsi" w:hAnsiTheme="minorHAnsi" w:cstheme="minorHAnsi"/>
+          <w:sz w:val="32"/>
+          <w:szCs w:val="32"/>
+        </w:rPr>
+      </w:pPr>
+      <w:r>
+        <w:rPr>
+          <w:rFonts w:asciiTheme="minorHAnsi" w:hAnsiTheme="minorHAnsi" w:cstheme="minorHAnsi"/>
+          <w:sz w:val="32"/>
+          <w:szCs w:val="32"/>
+        </w:rPr>
+        <w:drawing>
+          <wp:inline distT="0" distB="0" distL="0" distR="0" wp14:anchorId="04B74034" wp14:editId="2F4B7903">
+            <wp:extent cx="6366761" cy="2782956"/>
+            <wp:effectExtent l="0" t="0" r="0" b="0"/>
+            <wp:docPr id="1247012206" name="Imagen 1" descr="Logotipo&#10;&#10;Descripción generada automáticamente"/>
+            <wp:cNvGraphicFramePr>
+              <a:graphicFrameLocks xmlns:a="http://schemas.openxmlformats.org/drawingml/2006/main" noChangeAspect="1"/>
+            </wp:cNvGraphicFramePr>
+            <a:graphic xmlns:a="http://schemas.openxmlformats.org/drawingml/2006/main">
+              <a:graphicData uri="http://schemas.openxmlformats.org/drawingml/2006/picture">
+                <pic:pic xmlns:pic="http://schemas.openxmlformats.org/drawingml/2006/picture">
+                  <pic:nvPicPr>
+                    <pic:cNvPr id="1247012206" name="Imagen 1" descr="Logotipo&#10;&#10;Descripción generada automáticamente"/>
+                    <pic:cNvPicPr/>
+                  </pic:nvPicPr>
+                  <pic:blipFill>
+                    <a:blip r:embed="rId11"/>
+                    <a:stretch>
+                      <a:fillRect/>
+                    </a:stretch>
+                  </pic:blipFill>
+                  <pic:spPr>
+                    <a:xfrm>
+                      <a:off x="0" y="0"/>
+                      <a:ext cx="6405256" cy="2799782"/>
+                    </a:xfrm>
+                    <a:prstGeom prst="rect">
+                      <a:avLst/>
+                    </a:prstGeom>
+                  </pic:spPr>
+                </pic:pic>
+              </a:graphicData>
+            </a:graphic>
+          </wp:inline>
+        </w:drawing>
+      </w:r>
+    </w:p>
+    <w:p>
+      <w:pPr>
+        <w:spacing w:line="276" w:lineRule="auto"/>
+        <w:jc w:val="left"/>
+        <w:rPr>
+          <w:rFonts w:eastAsia="Times New Roman" w:cstheme="minorHAnsi"/>
+          <w:sz w:val="32"/>
+          <w:szCs w:val="32"/>
+          <w:lang w:eastAsia="es-ES"/>
+        </w:rPr>
+      </w:pPr>
+      <w:r>
+        <w:rPr>
+          <w:rFonts w:cstheme="minorHAnsi"/>
+          <w:sz w:val="32"/>
+          <w:szCs w:val="32"/>
+        </w:rPr>
+        <w:br w:type="page"/>
+      </w:r>
+    </w:p>
+    <w:p>
+      <w:pPr>
         <w:pStyle w:val="Ttulo3"/>
         <w:rPr>
           <w:rFonts w:asciiTheme="minorHAnsi" w:hAnsiTheme="minorHAnsi" w:cstheme="minorHAnsi"/>
@@ -4190,7 +4365,7 @@
           <w:szCs w:val="32"/>
         </w:rPr>
       </w:pPr>
-      <w:bookmarkStart w:id="9" w:name="_Toc187654618"/>
+      <w:bookmarkStart w:id="8" w:name="_Toc187654618"/>
       <w:proofErr w:type="spellStart"/>
       <w:r>
         <w:rPr>
@@ -4201,9 +4376,10 @@
           <w:sz w:val="32"/>
           <w:szCs w:val="32"/>
         </w:rPr>
+        <w:lastRenderedPageBreak/>
         <w:t>Heroku</w:t>
       </w:r>
-      <w:bookmarkEnd w:id="9"/>
+      <w:bookmarkEnd w:id="8"/>
       <w:proofErr w:type="spellEnd"/>
     </w:p>
     <w:p>
@@ -4339,7 +4515,6 @@
           <w:sz w:val="32"/>
           <w:szCs w:val="32"/>
         </w:rPr>
-        <w:lastRenderedPageBreak/>
         <w:t>Capacidades del servidor:</w:t>
       </w:r>
       <w:r>
@@ -4348,25 +4523,7 @@
           <w:sz w:val="32"/>
           <w:szCs w:val="32"/>
         </w:rPr>
-        <w:t xml:space="preserve"> Ofrece bases de datos </w:t>
-      </w:r>
-      <w:proofErr w:type="spellStart"/>
-      <w:r>
-        <w:rPr>
-          <w:rFonts w:asciiTheme="minorHAnsi" w:hAnsiTheme="minorHAnsi" w:cstheme="minorHAnsi"/>
-          <w:sz w:val="32"/>
-          <w:szCs w:val="32"/>
-        </w:rPr>
-        <w:t>PostgreSQL</w:t>
-      </w:r>
-      <w:proofErr w:type="spellEnd"/>
-      <w:r>
-        <w:rPr>
-          <w:rFonts w:asciiTheme="minorHAnsi" w:hAnsiTheme="minorHAnsi" w:cstheme="minorHAnsi"/>
-          <w:sz w:val="32"/>
-          <w:szCs w:val="32"/>
-        </w:rPr>
-        <w:t xml:space="preserve"> (gratuita hasta cierto límite).</w:t>
+        <w:t xml:space="preserve"> Ofrece bases de datos PostgreSQL (gratuita hasta cierto límite).</w:t>
       </w:r>
     </w:p>
     <w:p>
@@ -4531,6 +4688,89 @@
     </w:p>
     <w:p>
       <w:pPr>
+        <w:pStyle w:val="NormalWeb"/>
+        <w:rPr>
+          <w:rFonts w:asciiTheme="minorHAnsi" w:hAnsiTheme="minorHAnsi" w:cstheme="minorHAnsi"/>
+          <w:sz w:val="32"/>
+          <w:szCs w:val="32"/>
+        </w:rPr>
+      </w:pPr>
+      <w:r>
+        <w:rPr>
+          <w:noProof/>
+        </w:rPr>
+        <w:drawing>
+          <wp:inline distT="0" distB="0" distL="0" distR="0" wp14:anchorId="1491C3EC" wp14:editId="0351E66D">
+            <wp:extent cx="6733216" cy="2544417"/>
+            <wp:effectExtent l="0" t="0" r="0" b="8890"/>
+            <wp:docPr id="1151752763" name="Imagen 8" descr="Detalles sobre el ataque a Heroku - Una Al Día"/>
+            <wp:cNvGraphicFramePr>
+              <a:graphicFrameLocks xmlns:a="http://schemas.openxmlformats.org/drawingml/2006/main" noChangeAspect="1"/>
+            </wp:cNvGraphicFramePr>
+            <a:graphic xmlns:a="http://schemas.openxmlformats.org/drawingml/2006/main">
+              <a:graphicData uri="http://schemas.openxmlformats.org/drawingml/2006/picture">
+                <pic:pic xmlns:pic="http://schemas.openxmlformats.org/drawingml/2006/picture">
+                  <pic:nvPicPr>
+                    <pic:cNvPr id="0" name="Picture 30" descr="Detalles sobre el ataque a Heroku - Una Al Día"/>
+                    <pic:cNvPicPr>
+                      <a:picLocks noChangeAspect="1" noChangeArrowheads="1"/>
+                    </pic:cNvPicPr>
+                  </pic:nvPicPr>
+                  <pic:blipFill>
+                    <a:blip r:embed="rId12">
+                      <a:extLst>
+                        <a:ext uri="{28A0092B-C50C-407E-A947-70E740481C1C}">
+                          <a14:useLocalDpi xmlns:a14="http://schemas.microsoft.com/office/drawing/2010/main" val="0"/>
+                        </a:ext>
+                      </a:extLst>
+                    </a:blip>
+                    <a:srcRect/>
+                    <a:stretch>
+                      <a:fillRect/>
+                    </a:stretch>
+                  </pic:blipFill>
+                  <pic:spPr bwMode="auto">
+                    <a:xfrm>
+                      <a:off x="0" y="0"/>
+                      <a:ext cx="6745180" cy="2548938"/>
+                    </a:xfrm>
+                    <a:prstGeom prst="rect">
+                      <a:avLst/>
+                    </a:prstGeom>
+                    <a:noFill/>
+                    <a:ln>
+                      <a:noFill/>
+                    </a:ln>
+                  </pic:spPr>
+                </pic:pic>
+              </a:graphicData>
+            </a:graphic>
+          </wp:inline>
+        </w:drawing>
+      </w:r>
+    </w:p>
+    <w:p>
+      <w:pPr>
+        <w:spacing w:line="276" w:lineRule="auto"/>
+        <w:jc w:val="left"/>
+        <w:rPr>
+          <w:rFonts w:eastAsia="Times New Roman" w:cstheme="minorHAnsi"/>
+          <w:sz w:val="32"/>
+          <w:szCs w:val="32"/>
+          <w:lang w:eastAsia="es-ES"/>
+        </w:rPr>
+      </w:pPr>
+      <w:r>
+        <w:rPr>
+          <w:rFonts w:cstheme="minorHAnsi"/>
+          <w:sz w:val="32"/>
+          <w:szCs w:val="32"/>
+        </w:rPr>
+        <w:br w:type="page"/>
+      </w:r>
+    </w:p>
+    <w:p>
+      <w:pPr>
         <w:pStyle w:val="Ttulo3"/>
         <w:rPr>
           <w:rFonts w:asciiTheme="minorHAnsi" w:hAnsiTheme="minorHAnsi" w:cstheme="minorHAnsi"/>
@@ -4538,7 +4778,7 @@
           <w:szCs w:val="32"/>
         </w:rPr>
       </w:pPr>
-      <w:bookmarkStart w:id="10" w:name="_Toc187654619"/>
+      <w:bookmarkStart w:id="9" w:name="_Toc187654619"/>
       <w:proofErr w:type="spellStart"/>
       <w:r>
         <w:rPr>
@@ -4549,6 +4789,7 @@
           <w:sz w:val="32"/>
           <w:szCs w:val="32"/>
         </w:rPr>
+        <w:lastRenderedPageBreak/>
         <w:t>Firebase</w:t>
       </w:r>
       <w:proofErr w:type="spellEnd"/>
@@ -4563,7 +4804,7 @@
         </w:rPr>
         <w:t xml:space="preserve"> Hosting</w:t>
       </w:r>
-      <w:bookmarkEnd w:id="10"/>
+      <w:bookmarkEnd w:id="9"/>
     </w:p>
     <w:p>
       <w:pPr>
@@ -4907,6 +5148,90 @@
     </w:p>
     <w:p>
       <w:pPr>
+        <w:pStyle w:val="NormalWeb"/>
+        <w:ind w:left="720"/>
+        <w:rPr>
+          <w:rFonts w:asciiTheme="minorHAnsi" w:hAnsiTheme="minorHAnsi" w:cstheme="minorHAnsi"/>
+          <w:sz w:val="32"/>
+          <w:szCs w:val="32"/>
+        </w:rPr>
+      </w:pPr>
+      <w:r>
+        <w:rPr>
+          <w:noProof/>
+        </w:rPr>
+        <w:drawing>
+          <wp:inline distT="0" distB="0" distL="0" distR="0" wp14:anchorId="1E399EEA" wp14:editId="34609C97">
+            <wp:extent cx="6144978" cy="2830588"/>
+            <wp:effectExtent l="0" t="0" r="8255" b="8255"/>
+            <wp:docPr id="942032290" name="Imagen 9" descr="Firebase Hosting. Firebase hosting and deployment | by Jagruti Tiwari |  Webtips | Medium"/>
+            <wp:cNvGraphicFramePr>
+              <a:graphicFrameLocks xmlns:a="http://schemas.openxmlformats.org/drawingml/2006/main" noChangeAspect="1"/>
+            </wp:cNvGraphicFramePr>
+            <a:graphic xmlns:a="http://schemas.openxmlformats.org/drawingml/2006/main">
+              <a:graphicData uri="http://schemas.openxmlformats.org/drawingml/2006/picture">
+                <pic:pic xmlns:pic="http://schemas.openxmlformats.org/drawingml/2006/picture">
+                  <pic:nvPicPr>
+                    <pic:cNvPr id="0" name="Picture 32" descr="Firebase Hosting. Firebase hosting and deployment | by Jagruti Tiwari |  Webtips | Medium"/>
+                    <pic:cNvPicPr>
+                      <a:picLocks noChangeAspect="1" noChangeArrowheads="1"/>
+                    </pic:cNvPicPr>
+                  </pic:nvPicPr>
+                  <pic:blipFill>
+                    <a:blip r:embed="rId13">
+                      <a:extLst>
+                        <a:ext uri="{28A0092B-C50C-407E-A947-70E740481C1C}">
+                          <a14:useLocalDpi xmlns:a14="http://schemas.microsoft.com/office/drawing/2010/main" val="0"/>
+                        </a:ext>
+                      </a:extLst>
+                    </a:blip>
+                    <a:srcRect/>
+                    <a:stretch>
+                      <a:fillRect/>
+                    </a:stretch>
+                  </pic:blipFill>
+                  <pic:spPr bwMode="auto">
+                    <a:xfrm>
+                      <a:off x="0" y="0"/>
+                      <a:ext cx="6160615" cy="2837791"/>
+                    </a:xfrm>
+                    <a:prstGeom prst="rect">
+                      <a:avLst/>
+                    </a:prstGeom>
+                    <a:noFill/>
+                    <a:ln>
+                      <a:noFill/>
+                    </a:ln>
+                  </pic:spPr>
+                </pic:pic>
+              </a:graphicData>
+            </a:graphic>
+          </wp:inline>
+        </w:drawing>
+      </w:r>
+    </w:p>
+    <w:p>
+      <w:pPr>
+        <w:spacing w:line="276" w:lineRule="auto"/>
+        <w:jc w:val="left"/>
+        <w:rPr>
+          <w:rFonts w:eastAsia="Times New Roman" w:cstheme="minorHAnsi"/>
+          <w:sz w:val="32"/>
+          <w:szCs w:val="32"/>
+          <w:lang w:eastAsia="es-ES"/>
+        </w:rPr>
+      </w:pPr>
+      <w:r>
+        <w:rPr>
+          <w:rFonts w:cstheme="minorHAnsi"/>
+          <w:sz w:val="32"/>
+          <w:szCs w:val="32"/>
+        </w:rPr>
+        <w:br w:type="page"/>
+      </w:r>
+    </w:p>
+    <w:p>
+      <w:pPr>
         <w:pStyle w:val="Ttulo3"/>
         <w:rPr>
           <w:rFonts w:asciiTheme="minorHAnsi" w:hAnsiTheme="minorHAnsi" w:cstheme="minorHAnsi"/>
@@ -4914,7 +5239,7 @@
           <w:szCs w:val="32"/>
         </w:rPr>
       </w:pPr>
-      <w:bookmarkStart w:id="11" w:name="_Toc187654620"/>
+      <w:bookmarkStart w:id="10" w:name="_Toc187654620"/>
       <w:r>
         <w:rPr>
           <w:rStyle w:val="Textoennegrita"/>
@@ -4924,9 +5249,10 @@
           <w:sz w:val="32"/>
           <w:szCs w:val="32"/>
         </w:rPr>
+        <w:lastRenderedPageBreak/>
         <w:t>000webhost</w:t>
       </w:r>
-      <w:bookmarkEnd w:id="11"/>
+      <w:bookmarkEnd w:id="10"/>
     </w:p>
     <w:p>
       <w:pPr>
@@ -5038,25 +5364,7 @@
           <w:sz w:val="32"/>
           <w:szCs w:val="32"/>
         </w:rPr>
-        <w:t xml:space="preserve"> HTML, PHP, </w:t>
-      </w:r>
-      <w:proofErr w:type="spellStart"/>
-      <w:r>
-        <w:rPr>
-          <w:rFonts w:asciiTheme="minorHAnsi" w:hAnsiTheme="minorHAnsi" w:cstheme="minorHAnsi"/>
-          <w:sz w:val="32"/>
-          <w:szCs w:val="32"/>
-        </w:rPr>
-        <w:t>MySQL</w:t>
-      </w:r>
-      <w:proofErr w:type="spellEnd"/>
-      <w:r>
-        <w:rPr>
-          <w:rFonts w:asciiTheme="minorHAnsi" w:hAnsiTheme="minorHAnsi" w:cstheme="minorHAnsi"/>
-          <w:sz w:val="32"/>
-          <w:szCs w:val="32"/>
-        </w:rPr>
-        <w:t>. Es una opción básica pero funcional para aprender o desarrollar proyectos iniciales.</w:t>
+        <w:t xml:space="preserve"> HTML, PHP, MySQL. Es una opción básica pero funcional para aprender o desarrollar proyectos iniciales.</w:t>
       </w:r>
     </w:p>
     <w:p>
@@ -5079,7 +5387,6 @@
           <w:sz w:val="32"/>
           <w:szCs w:val="32"/>
         </w:rPr>
-        <w:lastRenderedPageBreak/>
         <w:t>Capacidades del servidor:</w:t>
       </w:r>
       <w:r>
@@ -5088,25 +5395,7 @@
           <w:sz w:val="32"/>
           <w:szCs w:val="32"/>
         </w:rPr>
-        <w:t xml:space="preserve"> Soporte para bases de datos </w:t>
-      </w:r>
-      <w:proofErr w:type="spellStart"/>
-      <w:r>
-        <w:rPr>
-          <w:rFonts w:asciiTheme="minorHAnsi" w:hAnsiTheme="minorHAnsi" w:cstheme="minorHAnsi"/>
-          <w:sz w:val="32"/>
-          <w:szCs w:val="32"/>
-        </w:rPr>
-        <w:t>MySQL</w:t>
-      </w:r>
-      <w:proofErr w:type="spellEnd"/>
-      <w:r>
-        <w:rPr>
-          <w:rFonts w:asciiTheme="minorHAnsi" w:hAnsiTheme="minorHAnsi" w:cstheme="minorHAnsi"/>
-          <w:sz w:val="32"/>
-          <w:szCs w:val="32"/>
-        </w:rPr>
-        <w:t>.</w:t>
+        <w:t xml:space="preserve"> Soporte para bases de datos MySQL.</w:t>
       </w:r>
     </w:p>
     <w:p>
@@ -5235,6 +5524,70 @@
     </w:p>
     <w:p>
       <w:pPr>
+        <w:pStyle w:val="NormalWeb"/>
+        <w:ind w:left="720"/>
+        <w:rPr>
+          <w:rFonts w:asciiTheme="minorHAnsi" w:hAnsiTheme="minorHAnsi" w:cstheme="minorHAnsi"/>
+          <w:sz w:val="32"/>
+          <w:szCs w:val="32"/>
+        </w:rPr>
+      </w:pPr>
+      <w:r>
+        <w:rPr>
+          <w:noProof/>
+        </w:rPr>
+        <w:drawing>
+          <wp:inline distT="0" distB="0" distL="0" distR="0" wp14:anchorId="7A2D78FE" wp14:editId="5D6BA83B">
+            <wp:extent cx="5891917" cy="4593945"/>
+            <wp:effectExtent l="0" t="0" r="0" b="0"/>
+            <wp:docPr id="1163965736" name="Imagen 10" descr="Logotipo&#10;&#10;Descripción generada automáticamente"/>
+            <wp:cNvGraphicFramePr>
+              <a:graphicFrameLocks xmlns:a="http://schemas.openxmlformats.org/drawingml/2006/main" noChangeAspect="1"/>
+            </wp:cNvGraphicFramePr>
+            <a:graphic xmlns:a="http://schemas.openxmlformats.org/drawingml/2006/main">
+              <a:graphicData uri="http://schemas.openxmlformats.org/drawingml/2006/picture">
+                <pic:pic xmlns:pic="http://schemas.openxmlformats.org/drawingml/2006/picture">
+                  <pic:nvPicPr>
+                    <pic:cNvPr id="1163965736" name="Imagen 10" descr="Logotipo&#10;&#10;Descripción generada automáticamente"/>
+                    <pic:cNvPicPr>
+                      <a:picLocks noChangeAspect="1" noChangeArrowheads="1"/>
+                    </pic:cNvPicPr>
+                  </pic:nvPicPr>
+                  <pic:blipFill>
+                    <a:blip r:embed="rId14">
+                      <a:extLst>
+                        <a:ext uri="{28A0092B-C50C-407E-A947-70E740481C1C}">
+                          <a14:useLocalDpi xmlns:a14="http://schemas.microsoft.com/office/drawing/2010/main" val="0"/>
+                        </a:ext>
+                      </a:extLst>
+                    </a:blip>
+                    <a:srcRect/>
+                    <a:stretch>
+                      <a:fillRect/>
+                    </a:stretch>
+                  </pic:blipFill>
+                  <pic:spPr bwMode="auto">
+                    <a:xfrm>
+                      <a:off x="0" y="0"/>
+                      <a:ext cx="5896514" cy="4597529"/>
+                    </a:xfrm>
+                    <a:prstGeom prst="rect">
+                      <a:avLst/>
+                    </a:prstGeom>
+                    <a:noFill/>
+                    <a:ln>
+                      <a:noFill/>
+                    </a:ln>
+                  </pic:spPr>
+                </pic:pic>
+              </a:graphicData>
+            </a:graphic>
+          </wp:inline>
+        </w:drawing>
+      </w:r>
+    </w:p>
+    <w:p>
+      <w:pPr>
         <w:pStyle w:val="Ttulo3"/>
         <w:rPr>
           <w:rFonts w:asciiTheme="minorHAnsi" w:hAnsiTheme="minorHAnsi" w:cstheme="minorHAnsi"/>
@@ -5242,7 +5595,7 @@
           <w:szCs w:val="32"/>
         </w:rPr>
       </w:pPr>
-      <w:bookmarkStart w:id="12" w:name="_Toc187654621"/>
+      <w:bookmarkStart w:id="11" w:name="_Toc187654621"/>
       <w:proofErr w:type="spellStart"/>
       <w:r>
         <w:rPr>
@@ -5253,9 +5606,10 @@
           <w:sz w:val="32"/>
           <w:szCs w:val="32"/>
         </w:rPr>
+        <w:lastRenderedPageBreak/>
         <w:t>InfinityFree</w:t>
       </w:r>
-      <w:bookmarkEnd w:id="12"/>
+      <w:bookmarkEnd w:id="11"/>
       <w:proofErr w:type="spellEnd"/>
     </w:p>
     <w:p>
@@ -5368,25 +5722,7 @@
           <w:sz w:val="32"/>
           <w:szCs w:val="32"/>
         </w:rPr>
-        <w:t xml:space="preserve"> HTML, PHP, </w:t>
-      </w:r>
-      <w:proofErr w:type="spellStart"/>
-      <w:r>
-        <w:rPr>
-          <w:rFonts w:asciiTheme="minorHAnsi" w:hAnsiTheme="minorHAnsi" w:cstheme="minorHAnsi"/>
-          <w:sz w:val="32"/>
-          <w:szCs w:val="32"/>
-        </w:rPr>
-        <w:t>MySQL</w:t>
-      </w:r>
-      <w:proofErr w:type="spellEnd"/>
-      <w:r>
-        <w:rPr>
-          <w:rFonts w:asciiTheme="minorHAnsi" w:hAnsiTheme="minorHAnsi" w:cstheme="minorHAnsi"/>
-          <w:sz w:val="32"/>
-          <w:szCs w:val="32"/>
-        </w:rPr>
-        <w:t>. Es una solución interesante para proyectos que necesiten recursos básicos sin costo.</w:t>
+        <w:t xml:space="preserve"> HTML, PHP, MySQL. Es una solución interesante para proyectos que necesiten recursos básicos sin costo.</w:t>
       </w:r>
     </w:p>
     <w:p>
@@ -5417,25 +5753,7 @@
           <w:sz w:val="32"/>
           <w:szCs w:val="32"/>
         </w:rPr>
-        <w:t xml:space="preserve"> Ofrece bases de datos </w:t>
-      </w:r>
-      <w:proofErr w:type="spellStart"/>
-      <w:r>
-        <w:rPr>
-          <w:rFonts w:asciiTheme="minorHAnsi" w:hAnsiTheme="minorHAnsi" w:cstheme="minorHAnsi"/>
-          <w:sz w:val="32"/>
-          <w:szCs w:val="32"/>
-        </w:rPr>
-        <w:t>MySQL</w:t>
-      </w:r>
-      <w:proofErr w:type="spellEnd"/>
-      <w:r>
-        <w:rPr>
-          <w:rFonts w:asciiTheme="minorHAnsi" w:hAnsiTheme="minorHAnsi" w:cstheme="minorHAnsi"/>
-          <w:sz w:val="32"/>
-          <w:szCs w:val="32"/>
-        </w:rPr>
-        <w:t>.</w:t>
+        <w:t xml:space="preserve"> Ofrece bases de datos MySQL.</w:t>
       </w:r>
     </w:p>
     <w:p>
@@ -5564,6 +5882,71 @@
     </w:p>
     <w:p>
       <w:pPr>
+        <w:pStyle w:val="NormalWeb"/>
+        <w:ind w:left="720"/>
+        <w:jc w:val="center"/>
+        <w:rPr>
+          <w:rFonts w:asciiTheme="minorHAnsi" w:hAnsiTheme="minorHAnsi" w:cstheme="minorHAnsi"/>
+          <w:sz w:val="32"/>
+          <w:szCs w:val="32"/>
+        </w:rPr>
+      </w:pPr>
+      <w:r>
+        <w:rPr>
+          <w:noProof/>
+        </w:rPr>
+        <w:drawing>
+          <wp:inline distT="0" distB="0" distL="0" distR="0" wp14:anchorId="62CAA006" wp14:editId="00532601">
+            <wp:extent cx="4436828" cy="4436828"/>
+            <wp:effectExtent l="0" t="0" r="1905" b="0"/>
+            <wp:docPr id="579157901" name="Imagen 11" descr="Imagen que contiene Icono&#10;&#10;Descripción generada automáticamente"/>
+            <wp:cNvGraphicFramePr>
+              <a:graphicFrameLocks xmlns:a="http://schemas.openxmlformats.org/drawingml/2006/main" noChangeAspect="1"/>
+            </wp:cNvGraphicFramePr>
+            <a:graphic xmlns:a="http://schemas.openxmlformats.org/drawingml/2006/main">
+              <a:graphicData uri="http://schemas.openxmlformats.org/drawingml/2006/picture">
+                <pic:pic xmlns:pic="http://schemas.openxmlformats.org/drawingml/2006/picture">
+                  <pic:nvPicPr>
+                    <pic:cNvPr id="579157901" name="Imagen 11" descr="Imagen que contiene Icono&#10;&#10;Descripción generada automáticamente"/>
+                    <pic:cNvPicPr>
+                      <a:picLocks noChangeAspect="1" noChangeArrowheads="1"/>
+                    </pic:cNvPicPr>
+                  </pic:nvPicPr>
+                  <pic:blipFill>
+                    <a:blip r:embed="rId15">
+                      <a:extLst>
+                        <a:ext uri="{28A0092B-C50C-407E-A947-70E740481C1C}">
+                          <a14:useLocalDpi xmlns:a14="http://schemas.microsoft.com/office/drawing/2010/main" val="0"/>
+                        </a:ext>
+                      </a:extLst>
+                    </a:blip>
+                    <a:srcRect/>
+                    <a:stretch>
+                      <a:fillRect/>
+                    </a:stretch>
+                  </pic:blipFill>
+                  <pic:spPr bwMode="auto">
+                    <a:xfrm>
+                      <a:off x="0" y="0"/>
+                      <a:ext cx="4454362" cy="4454362"/>
+                    </a:xfrm>
+                    <a:prstGeom prst="rect">
+                      <a:avLst/>
+                    </a:prstGeom>
+                    <a:noFill/>
+                    <a:ln>
+                      <a:noFill/>
+                    </a:ln>
+                  </pic:spPr>
+                </pic:pic>
+              </a:graphicData>
+            </a:graphic>
+          </wp:inline>
+        </w:drawing>
+      </w:r>
+    </w:p>
+    <w:p>
+      <w:pPr>
         <w:rPr>
           <w:rFonts w:cstheme="minorHAnsi"/>
           <w:sz w:val="32"/>
@@ -5576,8 +5959,9 @@
           <w:sz w:val="32"/>
           <w:szCs w:val="32"/>
         </w:rPr>
+        <w:lastRenderedPageBreak/>
         <w:pict w14:anchorId="57E76A35">
-          <v:rect id="_x0000_i1115" style="width:0;height:1.5pt" o:hralign="center" o:hrstd="t" o:hr="t" fillcolor="#a0a0a0" stroked="f"/>
+          <v:rect id="_x0000_i1027" style="width:0;height:1.5pt" o:hralign="center" o:hrstd="t" o:hr="t" fillcolor="#a0a0a0" stroked="f"/>
         </w:pict>
       </w:r>
     </w:p>
@@ -5590,7 +5974,7 @@
           <w:szCs w:val="32"/>
         </w:rPr>
       </w:pPr>
-      <w:bookmarkStart w:id="13" w:name="_Toc187654622"/>
+      <w:bookmarkStart w:id="12" w:name="_Toc187654622"/>
       <w:r>
         <w:rPr>
           <w:rStyle w:val="Textoennegrita"/>
@@ -5602,7 +5986,7 @@
         </w:rPr>
         <w:t>Conclusiones sobre el uso de alojamiento web gratuito</w:t>
       </w:r>
-      <w:bookmarkEnd w:id="13"/>
+      <w:bookmarkEnd w:id="12"/>
     </w:p>
     <w:p>
       <w:pPr>
@@ -5613,7 +5997,7 @@
           <w:szCs w:val="32"/>
         </w:rPr>
       </w:pPr>
-      <w:bookmarkStart w:id="14" w:name="_Toc187654623"/>
+      <w:bookmarkStart w:id="13" w:name="_Toc187654623"/>
       <w:r>
         <w:rPr>
           <w:rStyle w:val="Textoennegrita"/>
@@ -5625,7 +6009,7 @@
         </w:rPr>
         <w:t>Adecuación según el tipo de proyecto</w:t>
       </w:r>
-      <w:bookmarkEnd w:id="14"/>
+      <w:bookmarkEnd w:id="13"/>
     </w:p>
     <w:p>
       <w:pPr>
@@ -5655,25 +6039,7 @@
           <w:sz w:val="32"/>
           <w:szCs w:val="32"/>
         </w:rPr>
-        <w:t xml:space="preserve"> GitHub </w:t>
-      </w:r>
-      <w:proofErr w:type="spellStart"/>
-      <w:r>
-        <w:rPr>
-          <w:rFonts w:asciiTheme="minorHAnsi" w:hAnsiTheme="minorHAnsi" w:cstheme="minorHAnsi"/>
-          <w:sz w:val="32"/>
-          <w:szCs w:val="32"/>
-        </w:rPr>
-        <w:t>Pages</w:t>
-      </w:r>
-      <w:proofErr w:type="spellEnd"/>
-      <w:r>
-        <w:rPr>
-          <w:rFonts w:asciiTheme="minorHAnsi" w:hAnsiTheme="minorHAnsi" w:cstheme="minorHAnsi"/>
-          <w:sz w:val="32"/>
-          <w:szCs w:val="32"/>
-        </w:rPr>
-        <w:t xml:space="preserve">, </w:t>
+        <w:t xml:space="preserve"> GitHub Pages, </w:t>
       </w:r>
       <w:proofErr w:type="spellStart"/>
       <w:r>
@@ -5796,25 +6162,7 @@
           <w:sz w:val="32"/>
           <w:szCs w:val="32"/>
         </w:rPr>
-        <w:t xml:space="preserve">, </w:t>
-      </w:r>
-      <w:proofErr w:type="spellStart"/>
-      <w:r>
-        <w:rPr>
-          <w:rFonts w:asciiTheme="minorHAnsi" w:hAnsiTheme="minorHAnsi" w:cstheme="minorHAnsi"/>
-          <w:sz w:val="32"/>
-          <w:szCs w:val="32"/>
-        </w:rPr>
-        <w:t>Render</w:t>
-      </w:r>
-      <w:proofErr w:type="spellEnd"/>
-      <w:r>
-        <w:rPr>
-          <w:rFonts w:asciiTheme="minorHAnsi" w:hAnsiTheme="minorHAnsi" w:cstheme="minorHAnsi"/>
-          <w:sz w:val="32"/>
-          <w:szCs w:val="32"/>
-        </w:rPr>
-        <w:t>.</w:t>
+        <w:t>, Render.</w:t>
       </w:r>
     </w:p>
     <w:p>
@@ -5845,25 +6193,7 @@
           <w:sz w:val="32"/>
           <w:szCs w:val="32"/>
         </w:rPr>
-        <w:t xml:space="preserve"> </w:t>
-      </w:r>
-      <w:proofErr w:type="spellStart"/>
-      <w:r>
-        <w:rPr>
-          <w:rFonts w:asciiTheme="minorHAnsi" w:hAnsiTheme="minorHAnsi" w:cstheme="minorHAnsi"/>
-          <w:sz w:val="32"/>
-          <w:szCs w:val="32"/>
-        </w:rPr>
-        <w:t>Render</w:t>
-      </w:r>
-      <w:proofErr w:type="spellEnd"/>
-      <w:r>
-        <w:rPr>
-          <w:rFonts w:asciiTheme="minorHAnsi" w:hAnsiTheme="minorHAnsi" w:cstheme="minorHAnsi"/>
-          <w:sz w:val="32"/>
-          <w:szCs w:val="32"/>
-        </w:rPr>
-        <w:t xml:space="preserve">, </w:t>
+        <w:t xml:space="preserve"> Render, </w:t>
       </w:r>
       <w:proofErr w:type="spellStart"/>
       <w:r>
@@ -5922,7 +6252,6 @@
           <w:sz w:val="32"/>
           <w:szCs w:val="32"/>
         </w:rPr>
-        <w:lastRenderedPageBreak/>
         <w:t>Proyectos educativos o experimentales:</w:t>
       </w:r>
       <w:r>
@@ -5961,7 +6290,7 @@
           <w:szCs w:val="32"/>
         </w:rPr>
       </w:pPr>
-      <w:bookmarkStart w:id="15" w:name="_Toc187654624"/>
+      <w:bookmarkStart w:id="14" w:name="_Toc187654624"/>
       <w:r>
         <w:rPr>
           <w:rStyle w:val="Textoennegrita"/>
@@ -5973,7 +6302,7 @@
         </w:rPr>
         <w:t>Ventajas y desventajas</w:t>
       </w:r>
-      <w:bookmarkEnd w:id="15"/>
+      <w:bookmarkEnd w:id="14"/>
     </w:p>
     <w:p>
       <w:pPr>
@@ -5995,27 +6324,7 @@
           <w:sz w:val="32"/>
           <w:szCs w:val="32"/>
         </w:rPr>
-        <w:t xml:space="preserve">GitHub </w:t>
-      </w:r>
-      <w:proofErr w:type="spellStart"/>
-      <w:r>
-        <w:rPr>
-          <w:rStyle w:val="Textoennegrita"/>
-          <w:rFonts w:asciiTheme="minorHAnsi" w:hAnsiTheme="minorHAnsi" w:cstheme="minorHAnsi"/>
-          <w:sz w:val="32"/>
-          <w:szCs w:val="32"/>
-        </w:rPr>
-        <w:t>Pages</w:t>
-      </w:r>
-      <w:proofErr w:type="spellEnd"/>
-      <w:r>
-        <w:rPr>
-          <w:rStyle w:val="Textoennegrita"/>
-          <w:rFonts w:asciiTheme="minorHAnsi" w:hAnsiTheme="minorHAnsi" w:cstheme="minorHAnsi"/>
-          <w:sz w:val="32"/>
-          <w:szCs w:val="32"/>
-        </w:rPr>
-        <w:t>:</w:t>
+        <w:t>GitHub Pages:</w:t>
       </w:r>
       <w:r>
         <w:rPr>
@@ -6137,7 +6446,6 @@
           <w:szCs w:val="32"/>
         </w:rPr>
       </w:pPr>
-      <w:proofErr w:type="spellStart"/>
       <w:r>
         <w:rPr>
           <w:rStyle w:val="Textoennegrita"/>
@@ -6145,17 +6453,7 @@
           <w:sz w:val="32"/>
           <w:szCs w:val="32"/>
         </w:rPr>
-        <w:t>Render</w:t>
-      </w:r>
-      <w:proofErr w:type="spellEnd"/>
-      <w:r>
-        <w:rPr>
-          <w:rStyle w:val="Textoennegrita"/>
-          <w:rFonts w:asciiTheme="minorHAnsi" w:hAnsiTheme="minorHAnsi" w:cstheme="minorHAnsi"/>
-          <w:sz w:val="32"/>
-          <w:szCs w:val="32"/>
-        </w:rPr>
-        <w:t xml:space="preserve"> y </w:t>
+        <w:t xml:space="preserve">Render y </w:t>
       </w:r>
       <w:proofErr w:type="spellStart"/>
       <w:r>
@@ -6330,7 +6628,7 @@
           <w:szCs w:val="32"/>
         </w:rPr>
         <w:pict w14:anchorId="63E26B4A">
-          <v:rect id="_x0000_i1116" style="width:0;height:1.5pt" o:hralign="center" o:hrstd="t" o:hr="t" fillcolor="#a0a0a0" stroked="f"/>
+          <v:rect id="_x0000_i1028" style="width:0;height:1.5pt" o:hralign="center" o:hrstd="t" o:hr="t" fillcolor="#a0a0a0" stroked="f"/>
         </w:pict>
       </w:r>
     </w:p>
@@ -6343,7 +6641,7 @@
           <w:szCs w:val="32"/>
         </w:rPr>
       </w:pPr>
-      <w:bookmarkStart w:id="16" w:name="_Toc187654625"/>
+      <w:bookmarkStart w:id="15" w:name="_Toc187654625"/>
       <w:r>
         <w:rPr>
           <w:rStyle w:val="Textoennegrita"/>
@@ -6355,7 +6653,7 @@
         </w:rPr>
         <w:t>Recomendaciones</w:t>
       </w:r>
-      <w:bookmarkEnd w:id="16"/>
+      <w:bookmarkEnd w:id="15"/>
     </w:p>
     <w:p>
       <w:pPr>
@@ -6366,7 +6664,7 @@
           <w:szCs w:val="32"/>
         </w:rPr>
       </w:pPr>
-      <w:bookmarkStart w:id="17" w:name="_Toc187654626"/>
+      <w:bookmarkStart w:id="16" w:name="_Toc187654626"/>
       <w:r>
         <w:rPr>
           <w:rStyle w:val="Textoennegrita"/>
@@ -6378,7 +6676,7 @@
         </w:rPr>
         <w:t>Plataforma recomendada:</w:t>
       </w:r>
-      <w:bookmarkEnd w:id="17"/>
+      <w:bookmarkEnd w:id="16"/>
     </w:p>
     <w:p>
       <w:pPr>
@@ -6509,7 +6807,6 @@
           <w:szCs w:val="32"/>
         </w:rPr>
       </w:pPr>
-      <w:proofErr w:type="spellStart"/>
       <w:r>
         <w:rPr>
           <w:rStyle w:val="Textoennegrita"/>
@@ -6517,17 +6814,7 @@
           <w:sz w:val="32"/>
           <w:szCs w:val="32"/>
         </w:rPr>
-        <w:t>Render</w:t>
-      </w:r>
-      <w:proofErr w:type="spellEnd"/>
-      <w:r>
-        <w:rPr>
-          <w:rStyle w:val="Textoennegrita"/>
-          <w:rFonts w:cstheme="minorHAnsi"/>
-          <w:sz w:val="32"/>
-          <w:szCs w:val="32"/>
-        </w:rPr>
-        <w:t>:</w:t>
+        <w:t>Render:</w:t>
       </w:r>
       <w:r>
         <w:rPr>
@@ -6601,7 +6888,6 @@
           <w:calendar w:val="gregorian"/>
         </w:date>
       </w:sdtPr>
-      <w:sdtEndPr/>
       <w:sdtContent>
         <w:p>
           <w:pPr>
@@ -6635,7 +6921,6 @@
         <w:dataBinding w:prefixMappings="xmlns:ns0='http://schemas.microsoft.com/office/2006/coverPageProps'" w:xpath="/ns0:CoverPageProperties[1]/ns0:Abstract[1]" w:storeItemID="{55AF091B-3C7A-41E3-B477-F2FDAA23CFDA}"/>
         <w:text/>
       </w:sdtPr>
-      <w:sdtEndPr/>
       <w:sdtContent>
         <w:p>
           <w:pPr>
@@ -6694,7 +6979,7 @@
                     </pic:cNvPicPr>
                   </pic:nvPicPr>
                   <pic:blipFill>
-                    <a:blip r:embed="rId8" cstate="print"/>
+                    <a:blip r:embed="rId16" cstate="print"/>
                     <a:srcRect/>
                     <a:stretch>
                       <a:fillRect/>
@@ -6724,8 +7009,8 @@
       </w:r>
     </w:p>
     <w:sectPr>
-      <w:headerReference w:type="default" r:id="rId9"/>
-      <w:footerReference w:type="default" r:id="rId10"/>
+      <w:headerReference w:type="default" r:id="rId17"/>
+      <w:footerReference w:type="default" r:id="rId18"/>
       <w:pgSz w:w="11906" w:h="16838"/>
       <w:pgMar w:top="720" w:right="720" w:bottom="720" w:left="720" w:header="708" w:footer="771" w:gutter="0"/>
       <w:pgBorders w:display="firstPage" w:offsetFrom="page">
@@ -6743,7 +7028,7 @@
 </file>
 
 <file path=word/endnotes.xml><?xml version="1.0" encoding="utf-8"?>
-<w:endnotes xmlns:wpc="http://schemas.microsoft.com/office/word/2010/wordprocessingCanvas" xmlns:cx="http://schemas.microsoft.com/office/drawing/2014/chartex" xmlns:cx1="http://schemas.microsoft.com/office/drawing/2015/9/8/chartex" xmlns:mc="http://schemas.openxmlformats.org/markup-compatibility/2006" xmlns:o="urn:schemas-microsoft-com:office:office" xmlns:r="http://schemas.openxmlformats.org/officeDocument/2006/relationships" xmlns:m="http://schemas.openxmlformats.org/officeDocument/2006/math" xmlns:v="urn:schemas-microsoft-com:vml" xmlns:wp14="http://schemas.microsoft.com/office/word/2010/wordprocessingDrawing" xmlns:wp="http://schemas.openxmlformats.org/drawingml/2006/wordprocessingDrawing" xmlns:w10="urn:schemas-microsoft-com:office:word" xmlns:w="http://schemas.openxmlformats.org/wordprocessingml/2006/main" xmlns:w14="http://schemas.microsoft.com/office/word/2010/wordml" xmlns:w15="http://schemas.microsoft.com/office/word/2012/wordml" xmlns:w16se="http://schemas.microsoft.com/office/word/2015/wordml/symex" xmlns:wpg="http://schemas.microsoft.com/office/word/2010/wordprocessingGroup" xmlns:wpi="http://schemas.microsoft.com/office/word/2010/wordprocessingInk" xmlns:wne="http://schemas.microsoft.com/office/word/2006/wordml" xmlns:wps="http://schemas.microsoft.com/office/word/2010/wordprocessingShape" mc:Ignorable="w14 w15 w16se wp14">
+<w:endnotes xmlns:wpc="http://schemas.microsoft.com/office/word/2010/wordprocessingCanvas" xmlns:cx="http://schemas.microsoft.com/office/drawing/2014/chartex" xmlns:cx1="http://schemas.microsoft.com/office/drawing/2015/9/8/chartex" xmlns:cx2="http://schemas.microsoft.com/office/drawing/2015/10/21/chartex" xmlns:cx3="http://schemas.microsoft.com/office/drawing/2016/5/9/chartex" xmlns:cx4="http://schemas.microsoft.com/office/drawing/2016/5/10/chartex" xmlns:cx5="http://schemas.microsoft.com/office/drawing/2016/5/11/chartex" xmlns:cx6="http://schemas.microsoft.com/office/drawing/2016/5/12/chartex" xmlns:cx7="http://schemas.microsoft.com/office/drawing/2016/5/13/chartex" xmlns:cx8="http://schemas.microsoft.com/office/drawing/2016/5/14/chartex" xmlns:mc="http://schemas.openxmlformats.org/markup-compatibility/2006" xmlns:aink="http://schemas.microsoft.com/office/drawing/2016/ink" xmlns:am3d="http://schemas.microsoft.com/office/drawing/2017/model3d" xmlns:o="urn:schemas-microsoft-com:office:office" xmlns:oel="http://schemas.microsoft.com/office/2019/extlst" xmlns:r="http://schemas.openxmlformats.org/officeDocument/2006/relationships" xmlns:m="http://schemas.openxmlformats.org/officeDocument/2006/math" xmlns:v="urn:schemas-microsoft-com:vml" xmlns:wp14="http://schemas.microsoft.com/office/word/2010/wordprocessingDrawing" xmlns:wp="http://schemas.openxmlformats.org/drawingml/2006/wordprocessingDrawing" xmlns:w10="urn:schemas-microsoft-com:office:word" xmlns:w="http://schemas.openxmlformats.org/wordprocessingml/2006/main" xmlns:w14="http://schemas.microsoft.com/office/word/2010/wordml" xmlns:w15="http://schemas.microsoft.com/office/word/2012/wordml" xmlns:w16cex="http://schemas.microsoft.com/office/word/2018/wordml/cex" xmlns:w16cid="http://schemas.microsoft.com/office/word/2016/wordml/cid" xmlns:w16="http://schemas.microsoft.com/office/word/2018/wordml" xmlns:w16du="http://schemas.microsoft.com/office/word/2023/wordml/word16du" xmlns:w16sdtdh="http://schemas.microsoft.com/office/word/2020/wordml/sdtdatahash" xmlns:w16sdtfl="http://schemas.microsoft.com/office/word/2024/wordml/sdtformatlock" xmlns:w16se="http://schemas.microsoft.com/office/word/2015/wordml/symex" xmlns:wpg="http://schemas.microsoft.com/office/word/2010/wordprocessingGroup" xmlns:wpi="http://schemas.microsoft.com/office/word/2010/wordprocessingInk" xmlns:wne="http://schemas.microsoft.com/office/word/2006/wordml" xmlns:wps="http://schemas.microsoft.com/office/word/2010/wordprocessingShape" mc:Ignorable="w14 w15 w16se w16cid w16 w16cex w16sdtdh w16sdtfl w16du wp14">
   <w:endnote w:type="separator" w:id="-1">
     <w:p>
       <w:pPr>
@@ -6768,7 +7053,7 @@
 </file>
 
 <file path=word/footer1.xml><?xml version="1.0" encoding="utf-8"?>
-<w:ftr xmlns:wpc="http://schemas.microsoft.com/office/word/2010/wordprocessingCanvas" xmlns:cx="http://schemas.microsoft.com/office/drawing/2014/chartex" xmlns:cx1="http://schemas.microsoft.com/office/drawing/2015/9/8/chartex" xmlns:mc="http://schemas.openxmlformats.org/markup-compatibility/2006" xmlns:o="urn:schemas-microsoft-com:office:office" xmlns:r="http://schemas.openxmlformats.org/officeDocument/2006/relationships" xmlns:m="http://schemas.openxmlformats.org/officeDocument/2006/math" xmlns:v="urn:schemas-microsoft-com:vml" xmlns:wp14="http://schemas.microsoft.com/office/word/2010/wordprocessingDrawing" xmlns:wp="http://schemas.openxmlformats.org/drawingml/2006/wordprocessingDrawing" xmlns:w10="urn:schemas-microsoft-com:office:word" xmlns:w="http://schemas.openxmlformats.org/wordprocessingml/2006/main" xmlns:w14="http://schemas.microsoft.com/office/word/2010/wordml" xmlns:w15="http://schemas.microsoft.com/office/word/2012/wordml" xmlns:w16se="http://schemas.microsoft.com/office/word/2015/wordml/symex" xmlns:wpg="http://schemas.microsoft.com/office/word/2010/wordprocessingGroup" xmlns:wpi="http://schemas.microsoft.com/office/word/2010/wordprocessingInk" xmlns:wne="http://schemas.microsoft.com/office/word/2006/wordml" xmlns:wps="http://schemas.microsoft.com/office/word/2010/wordprocessingShape" mc:Ignorable="w14 w15 w16se wp14">
+<w:ftr xmlns:wpc="http://schemas.microsoft.com/office/word/2010/wordprocessingCanvas" xmlns:cx="http://schemas.microsoft.com/office/drawing/2014/chartex" xmlns:cx1="http://schemas.microsoft.com/office/drawing/2015/9/8/chartex" xmlns:cx2="http://schemas.microsoft.com/office/drawing/2015/10/21/chartex" xmlns:cx3="http://schemas.microsoft.com/office/drawing/2016/5/9/chartex" xmlns:cx4="http://schemas.microsoft.com/office/drawing/2016/5/10/chartex" xmlns:cx5="http://schemas.microsoft.com/office/drawing/2016/5/11/chartex" xmlns:cx6="http://schemas.microsoft.com/office/drawing/2016/5/12/chartex" xmlns:cx7="http://schemas.microsoft.com/office/drawing/2016/5/13/chartex" xmlns:cx8="http://schemas.microsoft.com/office/drawing/2016/5/14/chartex" xmlns:mc="http://schemas.openxmlformats.org/markup-compatibility/2006" xmlns:aink="http://schemas.microsoft.com/office/drawing/2016/ink" xmlns:am3d="http://schemas.microsoft.com/office/drawing/2017/model3d" xmlns:o="urn:schemas-microsoft-com:office:office" xmlns:oel="http://schemas.microsoft.com/office/2019/extlst" xmlns:r="http://schemas.openxmlformats.org/officeDocument/2006/relationships" xmlns:m="http://schemas.openxmlformats.org/officeDocument/2006/math" xmlns:v="urn:schemas-microsoft-com:vml" xmlns:wp14="http://schemas.microsoft.com/office/word/2010/wordprocessingDrawing" xmlns:wp="http://schemas.openxmlformats.org/drawingml/2006/wordprocessingDrawing" xmlns:w10="urn:schemas-microsoft-com:office:word" xmlns:w="http://schemas.openxmlformats.org/wordprocessingml/2006/main" xmlns:w14="http://schemas.microsoft.com/office/word/2010/wordml" xmlns:w15="http://schemas.microsoft.com/office/word/2012/wordml" xmlns:w16cex="http://schemas.microsoft.com/office/word/2018/wordml/cex" xmlns:w16cid="http://schemas.microsoft.com/office/word/2016/wordml/cid" xmlns:w16="http://schemas.microsoft.com/office/word/2018/wordml" xmlns:w16du="http://schemas.microsoft.com/office/word/2023/wordml/word16du" xmlns:w16sdtdh="http://schemas.microsoft.com/office/word/2020/wordml/sdtdatahash" xmlns:w16sdtfl="http://schemas.microsoft.com/office/word/2024/wordml/sdtformatlock" xmlns:w16se="http://schemas.microsoft.com/office/word/2015/wordml/symex" xmlns:wpg="http://schemas.microsoft.com/office/word/2010/wordprocessingGroup" xmlns:wpi="http://schemas.microsoft.com/office/word/2010/wordprocessingInk" xmlns:wne="http://schemas.microsoft.com/office/word/2006/wordml" xmlns:wps="http://schemas.microsoft.com/office/word/2010/wordprocessingShape" mc:Ignorable="w14 w15 w16se w16cid w16 w16cex w16sdtdh w16sdtfl w16du wp14">
   <w:p>
     <w:pPr>
       <w:pStyle w:val="Piedepgina"/>
@@ -6878,7 +7163,6 @@
           <w:calendar w:val="gregorian"/>
         </w:date>
       </w:sdtPr>
-      <w:sdtEndPr/>
       <w:sdtContent>
         <w:r>
           <w:rPr>
@@ -7022,7 +7306,7 @@
 </file>
 
 <file path=word/footnotes.xml><?xml version="1.0" encoding="utf-8"?>
-<w:footnotes xmlns:wpc="http://schemas.microsoft.com/office/word/2010/wordprocessingCanvas" xmlns:cx="http://schemas.microsoft.com/office/drawing/2014/chartex" xmlns:cx1="http://schemas.microsoft.com/office/drawing/2015/9/8/chartex" xmlns:mc="http://schemas.openxmlformats.org/markup-compatibility/2006" xmlns:o="urn:schemas-microsoft-com:office:office" xmlns:r="http://schemas.openxmlformats.org/officeDocument/2006/relationships" xmlns:m="http://schemas.openxmlformats.org/officeDocument/2006/math" xmlns:v="urn:schemas-microsoft-com:vml" xmlns:wp14="http://schemas.microsoft.com/office/word/2010/wordprocessingDrawing" xmlns:wp="http://schemas.openxmlformats.org/drawingml/2006/wordprocessingDrawing" xmlns:w10="urn:schemas-microsoft-com:office:word" xmlns:w="http://schemas.openxmlformats.org/wordprocessingml/2006/main" xmlns:w14="http://schemas.microsoft.com/office/word/2010/wordml" xmlns:w15="http://schemas.microsoft.com/office/word/2012/wordml" xmlns:w16se="http://schemas.microsoft.com/office/word/2015/wordml/symex" xmlns:wpg="http://schemas.microsoft.com/office/word/2010/wordprocessingGroup" xmlns:wpi="http://schemas.microsoft.com/office/word/2010/wordprocessingInk" xmlns:wne="http://schemas.microsoft.com/office/word/2006/wordml" xmlns:wps="http://schemas.microsoft.com/office/word/2010/wordprocessingShape" mc:Ignorable="w14 w15 w16se wp14">
+<w:footnotes xmlns:wpc="http://schemas.microsoft.com/office/word/2010/wordprocessingCanvas" xmlns:cx="http://schemas.microsoft.com/office/drawing/2014/chartex" xmlns:cx1="http://schemas.microsoft.com/office/drawing/2015/9/8/chartex" xmlns:cx2="http://schemas.microsoft.com/office/drawing/2015/10/21/chartex" xmlns:cx3="http://schemas.microsoft.com/office/drawing/2016/5/9/chartex" xmlns:cx4="http://schemas.microsoft.com/office/drawing/2016/5/10/chartex" xmlns:cx5="http://schemas.microsoft.com/office/drawing/2016/5/11/chartex" xmlns:cx6="http://schemas.microsoft.com/office/drawing/2016/5/12/chartex" xmlns:cx7="http://schemas.microsoft.com/office/drawing/2016/5/13/chartex" xmlns:cx8="http://schemas.microsoft.com/office/drawing/2016/5/14/chartex" xmlns:mc="http://schemas.openxmlformats.org/markup-compatibility/2006" xmlns:aink="http://schemas.microsoft.com/office/drawing/2016/ink" xmlns:am3d="http://schemas.microsoft.com/office/drawing/2017/model3d" xmlns:o="urn:schemas-microsoft-com:office:office" xmlns:oel="http://schemas.microsoft.com/office/2019/extlst" xmlns:r="http://schemas.openxmlformats.org/officeDocument/2006/relationships" xmlns:m="http://schemas.openxmlformats.org/officeDocument/2006/math" xmlns:v="urn:schemas-microsoft-com:vml" xmlns:wp14="http://schemas.microsoft.com/office/word/2010/wordprocessingDrawing" xmlns:wp="http://schemas.openxmlformats.org/drawingml/2006/wordprocessingDrawing" xmlns:w10="urn:schemas-microsoft-com:office:word" xmlns:w="http://schemas.openxmlformats.org/wordprocessingml/2006/main" xmlns:w14="http://schemas.microsoft.com/office/word/2010/wordml" xmlns:w15="http://schemas.microsoft.com/office/word/2012/wordml" xmlns:w16cex="http://schemas.microsoft.com/office/word/2018/wordml/cex" xmlns:w16cid="http://schemas.microsoft.com/office/word/2016/wordml/cid" xmlns:w16="http://schemas.microsoft.com/office/word/2018/wordml" xmlns:w16du="http://schemas.microsoft.com/office/word/2023/wordml/word16du" xmlns:w16sdtdh="http://schemas.microsoft.com/office/word/2020/wordml/sdtdatahash" xmlns:w16sdtfl="http://schemas.microsoft.com/office/word/2024/wordml/sdtformatlock" xmlns:w16se="http://schemas.microsoft.com/office/word/2015/wordml/symex" xmlns:wpg="http://schemas.microsoft.com/office/word/2010/wordprocessingGroup" xmlns:wpi="http://schemas.microsoft.com/office/word/2010/wordprocessingInk" xmlns:wne="http://schemas.microsoft.com/office/word/2006/wordml" xmlns:wps="http://schemas.microsoft.com/office/word/2010/wordprocessingShape" mc:Ignorable="w14 w15 w16se w16cid w16 w16cex w16sdtdh w16sdtfl w16du wp14">
   <w:footnote w:type="separator" w:id="-1">
     <w:p>
       <w:pPr>
@@ -7047,7 +7331,7 @@
 </file>
 
 <file path=word/header1.xml><?xml version="1.0" encoding="utf-8"?>
-<w:hdr xmlns:wpc="http://schemas.microsoft.com/office/word/2010/wordprocessingCanvas" xmlns:cx="http://schemas.microsoft.com/office/drawing/2014/chartex" xmlns:cx1="http://schemas.microsoft.com/office/drawing/2015/9/8/chartex" xmlns:mc="http://schemas.openxmlformats.org/markup-compatibility/2006" xmlns:o="urn:schemas-microsoft-com:office:office" xmlns:r="http://schemas.openxmlformats.org/officeDocument/2006/relationships" xmlns:m="http://schemas.openxmlformats.org/officeDocument/2006/math" xmlns:v="urn:schemas-microsoft-com:vml" xmlns:wp14="http://schemas.microsoft.com/office/word/2010/wordprocessingDrawing" xmlns:wp="http://schemas.openxmlformats.org/drawingml/2006/wordprocessingDrawing" xmlns:w10="urn:schemas-microsoft-com:office:word" xmlns:w="http://schemas.openxmlformats.org/wordprocessingml/2006/main" xmlns:w14="http://schemas.microsoft.com/office/word/2010/wordml" xmlns:w15="http://schemas.microsoft.com/office/word/2012/wordml" xmlns:w16se="http://schemas.microsoft.com/office/word/2015/wordml/symex" xmlns:wpg="http://schemas.microsoft.com/office/word/2010/wordprocessingGroup" xmlns:wpi="http://schemas.microsoft.com/office/word/2010/wordprocessingInk" xmlns:wne="http://schemas.microsoft.com/office/word/2006/wordml" xmlns:wps="http://schemas.microsoft.com/office/word/2010/wordprocessingShape" mc:Ignorable="w14 w15 w16se wp14">
+<w:hdr xmlns:wpc="http://schemas.microsoft.com/office/word/2010/wordprocessingCanvas" xmlns:cx="http://schemas.microsoft.com/office/drawing/2014/chartex" xmlns:cx1="http://schemas.microsoft.com/office/drawing/2015/9/8/chartex" xmlns:cx2="http://schemas.microsoft.com/office/drawing/2015/10/21/chartex" xmlns:cx3="http://schemas.microsoft.com/office/drawing/2016/5/9/chartex" xmlns:cx4="http://schemas.microsoft.com/office/drawing/2016/5/10/chartex" xmlns:cx5="http://schemas.microsoft.com/office/drawing/2016/5/11/chartex" xmlns:cx6="http://schemas.microsoft.com/office/drawing/2016/5/12/chartex" xmlns:cx7="http://schemas.microsoft.com/office/drawing/2016/5/13/chartex" xmlns:cx8="http://schemas.microsoft.com/office/drawing/2016/5/14/chartex" xmlns:mc="http://schemas.openxmlformats.org/markup-compatibility/2006" xmlns:aink="http://schemas.microsoft.com/office/drawing/2016/ink" xmlns:am3d="http://schemas.microsoft.com/office/drawing/2017/model3d" xmlns:o="urn:schemas-microsoft-com:office:office" xmlns:oel="http://schemas.microsoft.com/office/2019/extlst" xmlns:r="http://schemas.openxmlformats.org/officeDocument/2006/relationships" xmlns:m="http://schemas.openxmlformats.org/officeDocument/2006/math" xmlns:v="urn:schemas-microsoft-com:vml" xmlns:wp14="http://schemas.microsoft.com/office/word/2010/wordprocessingDrawing" xmlns:wp="http://schemas.openxmlformats.org/drawingml/2006/wordprocessingDrawing" xmlns:w10="urn:schemas-microsoft-com:office:word" xmlns:w="http://schemas.openxmlformats.org/wordprocessingml/2006/main" xmlns:w14="http://schemas.microsoft.com/office/word/2010/wordml" xmlns:w15="http://schemas.microsoft.com/office/word/2012/wordml" xmlns:w16cex="http://schemas.microsoft.com/office/word/2018/wordml/cex" xmlns:w16cid="http://schemas.microsoft.com/office/word/2016/wordml/cid" xmlns:w16="http://schemas.microsoft.com/office/word/2018/wordml" xmlns:w16du="http://schemas.microsoft.com/office/word/2023/wordml/word16du" xmlns:w16sdtdh="http://schemas.microsoft.com/office/word/2020/wordml/sdtdatahash" xmlns:w16sdtfl="http://schemas.microsoft.com/office/word/2024/wordml/sdtformatlock" xmlns:w16se="http://schemas.microsoft.com/office/word/2015/wordml/symex" xmlns:wpg="http://schemas.microsoft.com/office/word/2010/wordprocessingGroup" xmlns:wpi="http://schemas.microsoft.com/office/word/2010/wordprocessingInk" xmlns:wne="http://schemas.microsoft.com/office/word/2006/wordml" xmlns:wps="http://schemas.microsoft.com/office/word/2010/wordprocessingShape" mc:Ignorable="w14 w15 w16se w16cid w16 w16cex w16sdtdh w16sdtfl w16du wp14">
   <w:tbl>
     <w:tblPr>
       <w:tblW w:w="10740" w:type="dxa"/>
@@ -7092,7 +7376,6 @@
             <w:dataBinding w:prefixMappings="xmlns:ns0='http://schemas.openxmlformats.org/officeDocument/2006/extended-properties'" w:xpath="/ns0:Properties[1]/ns0:Company[1]" w:storeItemID="{6668398D-A668-4E3E-A5EB-62B293D839F1}"/>
             <w:text/>
           </w:sdtPr>
-          <w:sdtEndPr/>
           <w:sdtContent>
             <w:p>
               <w:pPr>
@@ -7333,16 +7616,7 @@
               <w:sz w:val="16"/>
               <w:szCs w:val="16"/>
             </w:rPr>
-            <w:t>B</w:t>
-          </w:r>
-          <w:r>
-            <w:rPr>
-              <w:b/>
-              <w:i/>
-              <w:sz w:val="16"/>
-              <w:szCs w:val="16"/>
-            </w:rPr>
-            <w:t>orrador</w:t>
+            <w:t>Terminado</w:t>
           </w:r>
         </w:p>
       </w:tc>
@@ -7437,7 +7711,6 @@
               <w:dataBinding w:prefixMappings="xmlns:ns0='http://schemas.openxmlformats.org/package/2006/metadata/core-properties' xmlns:ns1='http://purl.org/dc/elements/1.1/'" w:xpath="/ns0:coreProperties[1]/ns1:title[1]" w:storeItemID="{6C3C8BC8-F283-45AE-878A-BAB7291924A1}"/>
               <w:text/>
             </w:sdtPr>
-            <w:sdtEndPr/>
             <w:sdtContent>
               <w:r>
                 <w:rPr>
@@ -7541,7 +7814,7 @@
 </file>
 
 <file path=word/numbering.xml><?xml version="1.0" encoding="utf-8"?>
-<w:numbering xmlns:wpc="http://schemas.microsoft.com/office/word/2010/wordprocessingCanvas" xmlns:cx="http://schemas.microsoft.com/office/drawing/2014/chartex" xmlns:cx1="http://schemas.microsoft.com/office/drawing/2015/9/8/chartex" xmlns:mc="http://schemas.openxmlformats.org/markup-compatibility/2006" xmlns:o="urn:schemas-microsoft-com:office:office" xmlns:r="http://schemas.openxmlformats.org/officeDocument/2006/relationships" xmlns:m="http://schemas.openxmlformats.org/officeDocument/2006/math" xmlns:v="urn:schemas-microsoft-com:vml" xmlns:wp14="http://schemas.microsoft.com/office/word/2010/wordprocessingDrawing" xmlns:wp="http://schemas.openxmlformats.org/drawingml/2006/wordprocessingDrawing" xmlns:w10="urn:schemas-microsoft-com:office:word" xmlns:w="http://schemas.openxmlformats.org/wordprocessingml/2006/main" xmlns:w14="http://schemas.microsoft.com/office/word/2010/wordml" xmlns:w15="http://schemas.microsoft.com/office/word/2012/wordml" xmlns:w16se="http://schemas.microsoft.com/office/word/2015/wordml/symex" xmlns:wpg="http://schemas.microsoft.com/office/word/2010/wordprocessingGroup" xmlns:wpi="http://schemas.microsoft.com/office/word/2010/wordprocessingInk" xmlns:wne="http://schemas.microsoft.com/office/word/2006/wordml" xmlns:wps="http://schemas.microsoft.com/office/word/2010/wordprocessingShape" mc:Ignorable="w14 w15 w16se wp14">
+<w:numbering xmlns:wpc="http://schemas.microsoft.com/office/word/2010/wordprocessingCanvas" xmlns:cx="http://schemas.microsoft.com/office/drawing/2014/chartex" xmlns:cx1="http://schemas.microsoft.com/office/drawing/2015/9/8/chartex" xmlns:cx2="http://schemas.microsoft.com/office/drawing/2015/10/21/chartex" xmlns:cx3="http://schemas.microsoft.com/office/drawing/2016/5/9/chartex" xmlns:cx4="http://schemas.microsoft.com/office/drawing/2016/5/10/chartex" xmlns:cx5="http://schemas.microsoft.com/office/drawing/2016/5/11/chartex" xmlns:cx6="http://schemas.microsoft.com/office/drawing/2016/5/12/chartex" xmlns:cx7="http://schemas.microsoft.com/office/drawing/2016/5/13/chartex" xmlns:cx8="http://schemas.microsoft.com/office/drawing/2016/5/14/chartex" xmlns:mc="http://schemas.openxmlformats.org/markup-compatibility/2006" xmlns:aink="http://schemas.microsoft.com/office/drawing/2016/ink" xmlns:am3d="http://schemas.microsoft.com/office/drawing/2017/model3d" xmlns:o="urn:schemas-microsoft-com:office:office" xmlns:oel="http://schemas.microsoft.com/office/2019/extlst" xmlns:r="http://schemas.openxmlformats.org/officeDocument/2006/relationships" xmlns:m="http://schemas.openxmlformats.org/officeDocument/2006/math" xmlns:v="urn:schemas-microsoft-com:vml" xmlns:wp14="http://schemas.microsoft.com/office/word/2010/wordprocessingDrawing" xmlns:wp="http://schemas.openxmlformats.org/drawingml/2006/wordprocessingDrawing" xmlns:w10="urn:schemas-microsoft-com:office:word" xmlns:w="http://schemas.openxmlformats.org/wordprocessingml/2006/main" xmlns:w14="http://schemas.microsoft.com/office/word/2010/wordml" xmlns:w15="http://schemas.microsoft.com/office/word/2012/wordml" xmlns:w16cex="http://schemas.microsoft.com/office/word/2018/wordml/cex" xmlns:w16cid="http://schemas.microsoft.com/office/word/2016/wordml/cid" xmlns:w16="http://schemas.microsoft.com/office/word/2018/wordml" xmlns:w16du="http://schemas.microsoft.com/office/word/2023/wordml/word16du" xmlns:w16sdtdh="http://schemas.microsoft.com/office/word/2020/wordml/sdtdatahash" xmlns:w16sdtfl="http://schemas.microsoft.com/office/word/2024/wordml/sdtformatlock" xmlns:w16se="http://schemas.microsoft.com/office/word/2015/wordml/symex" xmlns:wpg="http://schemas.microsoft.com/office/word/2010/wordprocessingGroup" xmlns:wpi="http://schemas.microsoft.com/office/word/2010/wordprocessingInk" xmlns:wne="http://schemas.microsoft.com/office/word/2006/wordml" xmlns:wps="http://schemas.microsoft.com/office/word/2010/wordprocessingShape" mc:Ignorable="w14 w15 w16se w16cid w16 w16cex w16sdtdh w16sdtfl w16du wp14">
   <w:abstractNum w:abstractNumId="0" w15:restartNumberingAfterBreak="0">
     <w:nsid w:val="01B65DBB"/>
     <w:multiLevelType w:val="multilevel"/>
@@ -11336,98 +11609,98 @@
       </w:rPr>
     </w:lvl>
   </w:abstractNum>
-  <w:num w:numId="1">
+  <w:num w:numId="1" w16cid:durableId="417596802">
     <w:abstractNumId w:val="12"/>
   </w:num>
-  <w:num w:numId="2">
+  <w:num w:numId="2" w16cid:durableId="1792285744">
     <w:abstractNumId w:val="22"/>
   </w:num>
-  <w:num w:numId="3">
+  <w:num w:numId="3" w16cid:durableId="610090231">
     <w:abstractNumId w:val="1"/>
   </w:num>
-  <w:num w:numId="4">
+  <w:num w:numId="4" w16cid:durableId="1135218502">
     <w:abstractNumId w:val="18"/>
   </w:num>
-  <w:num w:numId="5">
+  <w:num w:numId="5" w16cid:durableId="940647955">
     <w:abstractNumId w:val="11"/>
   </w:num>
-  <w:num w:numId="6">
+  <w:num w:numId="6" w16cid:durableId="877592748">
     <w:abstractNumId w:val="17"/>
   </w:num>
-  <w:num w:numId="7">
+  <w:num w:numId="7" w16cid:durableId="1813516515">
     <w:abstractNumId w:val="17"/>
   </w:num>
-  <w:num w:numId="8">
+  <w:num w:numId="8" w16cid:durableId="1251352545">
     <w:abstractNumId w:val="2"/>
   </w:num>
-  <w:num w:numId="9">
+  <w:num w:numId="9" w16cid:durableId="690835058">
     <w:abstractNumId w:val="7"/>
   </w:num>
-  <w:num w:numId="10">
+  <w:num w:numId="10" w16cid:durableId="1699895624">
     <w:abstractNumId w:val="5"/>
   </w:num>
-  <w:num w:numId="11">
+  <w:num w:numId="11" w16cid:durableId="1905870090">
     <w:abstractNumId w:val="21"/>
   </w:num>
-  <w:num w:numId="12">
+  <w:num w:numId="12" w16cid:durableId="1454858316">
     <w:abstractNumId w:val="9"/>
   </w:num>
-  <w:num w:numId="13">
+  <w:num w:numId="13" w16cid:durableId="1069301673">
     <w:abstractNumId w:val="20"/>
   </w:num>
-  <w:num w:numId="14">
+  <w:num w:numId="14" w16cid:durableId="806515014">
     <w:abstractNumId w:val="10"/>
   </w:num>
-  <w:num w:numId="15">
+  <w:num w:numId="15" w16cid:durableId="1852185601">
     <w:abstractNumId w:val="13"/>
   </w:num>
-  <w:num w:numId="16">
+  <w:num w:numId="16" w16cid:durableId="1356349871">
     <w:abstractNumId w:val="6"/>
   </w:num>
-  <w:num w:numId="17">
+  <w:num w:numId="17" w16cid:durableId="1145270593">
     <w:abstractNumId w:val="16"/>
   </w:num>
-  <w:num w:numId="18">
+  <w:num w:numId="18" w16cid:durableId="529031804">
     <w:abstractNumId w:val="25"/>
   </w:num>
-  <w:num w:numId="19">
+  <w:num w:numId="19" w16cid:durableId="1461679822">
     <w:abstractNumId w:val="23"/>
   </w:num>
-  <w:num w:numId="20">
+  <w:num w:numId="20" w16cid:durableId="1066300196">
     <w:abstractNumId w:val="24"/>
   </w:num>
-  <w:num w:numId="21">
+  <w:num w:numId="21" w16cid:durableId="1414549203">
     <w:abstractNumId w:val="0"/>
   </w:num>
-  <w:num w:numId="22">
+  <w:num w:numId="22" w16cid:durableId="1665787">
     <w:abstractNumId w:val="26"/>
   </w:num>
-  <w:num w:numId="23">
+  <w:num w:numId="23" w16cid:durableId="435058061">
     <w:abstractNumId w:val="3"/>
   </w:num>
-  <w:num w:numId="24">
+  <w:num w:numId="24" w16cid:durableId="1225293803">
     <w:abstractNumId w:val="15"/>
   </w:num>
-  <w:num w:numId="25">
+  <w:num w:numId="25" w16cid:durableId="1981029802">
     <w:abstractNumId w:val="8"/>
   </w:num>
-  <w:num w:numId="26">
+  <w:num w:numId="26" w16cid:durableId="2104717304">
     <w:abstractNumId w:val="4"/>
   </w:num>
-  <w:num w:numId="27">
+  <w:num w:numId="27" w16cid:durableId="1594514352">
     <w:abstractNumId w:val="14"/>
   </w:num>
-  <w:num w:numId="28">
+  <w:num w:numId="28" w16cid:durableId="1303804923">
     <w:abstractNumId w:val="19"/>
   </w:num>
-  <w:num w:numId="29">
+  <w:num w:numId="29" w16cid:durableId="877357104">
     <w:abstractNumId w:val="27"/>
   </w:num>
 </w:numbering>
 </file>
 
 <file path=word/styles.xml><?xml version="1.0" encoding="utf-8"?>
-<w:styles xmlns:mc="http://schemas.openxmlformats.org/markup-compatibility/2006" xmlns:r="http://schemas.openxmlformats.org/officeDocument/2006/relationships" xmlns:w="http://schemas.openxmlformats.org/wordprocessingml/2006/main" xmlns:w14="http://schemas.microsoft.com/office/word/2010/wordml" xmlns:w15="http://schemas.microsoft.com/office/word/2012/wordml" xmlns:w16se="http://schemas.microsoft.com/office/word/2015/wordml/symex" mc:Ignorable="w14 w15 w16se">
+<w:styles xmlns:mc="http://schemas.openxmlformats.org/markup-compatibility/2006" xmlns:r="http://schemas.openxmlformats.org/officeDocument/2006/relationships" xmlns:w="http://schemas.openxmlformats.org/wordprocessingml/2006/main" xmlns:w14="http://schemas.microsoft.com/office/word/2010/wordml" xmlns:w15="http://schemas.microsoft.com/office/word/2012/wordml" xmlns:w16cex="http://schemas.microsoft.com/office/word/2018/wordml/cex" xmlns:w16cid="http://schemas.microsoft.com/office/word/2016/wordml/cid" xmlns:w16="http://schemas.microsoft.com/office/word/2018/wordml" xmlns:w16du="http://schemas.microsoft.com/office/word/2023/wordml/word16du" xmlns:w16sdtdh="http://schemas.microsoft.com/office/word/2020/wordml/sdtdatahash" xmlns:w16sdtfl="http://schemas.microsoft.com/office/word/2024/wordml/sdtformatlock" xmlns:w16se="http://schemas.microsoft.com/office/word/2015/wordml/symex" mc:Ignorable="w14 w15 w16se w16cid w16 w16cex w16sdtdh w16sdtfl w16du">
   <w:docDefaults>
     <w:rPrDefault>
       <w:rPr>
@@ -11443,7 +11716,7 @@
       </w:pPr>
     </w:pPrDefault>
   </w:docDefaults>
-  <w:latentStyles w:defLockedState="0" w:defUIPriority="99" w:defSemiHidden="0" w:defUnhideWhenUsed="0" w:defQFormat="0" w:count="371">
+  <w:latentStyles w:defLockedState="0" w:defUIPriority="99" w:defSemiHidden="0" w:defUnhideWhenUsed="0" w:defQFormat="0" w:count="376">
     <w:lsdException w:name="Normal" w:uiPriority="0" w:qFormat="1"/>
     <w:lsdException w:name="heading 1" w:uiPriority="9" w:qFormat="1"/>
     <w:lsdException w:name="heading 2" w:semiHidden="1" w:uiPriority="9" w:unhideWhenUsed="1" w:qFormat="1"/>
@@ -11815,6 +12088,11 @@
     <w:lsdException w:name="List Table 5 Dark Accent 6" w:uiPriority="50"/>
     <w:lsdException w:name="List Table 6 Colorful Accent 6" w:uiPriority="51"/>
     <w:lsdException w:name="List Table 7 Colorful Accent 6" w:uiPriority="52"/>
+    <w:lsdException w:name="Mention" w:semiHidden="1" w:unhideWhenUsed="1"/>
+    <w:lsdException w:name="Smart Hyperlink" w:semiHidden="1" w:unhideWhenUsed="1"/>
+    <w:lsdException w:name="Hashtag" w:semiHidden="1" w:unhideWhenUsed="1"/>
+    <w:lsdException w:name="Unresolved Mention" w:semiHidden="1" w:unhideWhenUsed="1"/>
+    <w:lsdException w:name="Smart Link" w:semiHidden="1" w:unhideWhenUsed="1"/>
   </w:latentStyles>
   <w:style w:type="paragraph" w:default="1" w:styleId="Normal">
     <w:name w:val="Normal"/>
@@ -12469,7 +12747,6 @@
     <w:name w:val="Normal (Web)"/>
     <w:basedOn w:val="Normal"/>
     <w:uiPriority w:val="99"/>
-    <w:semiHidden/>
     <w:unhideWhenUsed/>
     <w:rsid w:val="002D382D"/>
     <w:pPr>
@@ -12487,7 +12764,7 @@
 </file>
 
 <file path=word/glossary/document.xml><?xml version="1.0" encoding="utf-8"?>
-<w:glossaryDocument xmlns:wpc="http://schemas.microsoft.com/office/word/2010/wordprocessingCanvas" xmlns:cx="http://schemas.microsoft.com/office/drawing/2014/chartex" xmlns:cx1="http://schemas.microsoft.com/office/drawing/2015/9/8/chartex" xmlns:mc="http://schemas.openxmlformats.org/markup-compatibility/2006" xmlns:o="urn:schemas-microsoft-com:office:office" xmlns:r="http://schemas.openxmlformats.org/officeDocument/2006/relationships" xmlns:m="http://schemas.openxmlformats.org/officeDocument/2006/math" xmlns:v="urn:schemas-microsoft-com:vml" xmlns:wp14="http://schemas.microsoft.com/office/word/2010/wordprocessingDrawing" xmlns:wp="http://schemas.openxmlformats.org/drawingml/2006/wordprocessingDrawing" xmlns:w10="urn:schemas-microsoft-com:office:word" xmlns:w="http://schemas.openxmlformats.org/wordprocessingml/2006/main" xmlns:w14="http://schemas.microsoft.com/office/word/2010/wordml" xmlns:w15="http://schemas.microsoft.com/office/word/2012/wordml" xmlns:w16se="http://schemas.microsoft.com/office/word/2015/wordml/symex" xmlns:wpg="http://schemas.microsoft.com/office/word/2010/wordprocessingGroup" xmlns:wpi="http://schemas.microsoft.com/office/word/2010/wordprocessingInk" xmlns:wne="http://schemas.microsoft.com/office/word/2006/wordml" xmlns:wps="http://schemas.microsoft.com/office/word/2010/wordprocessingShape" mc:Ignorable="w14 w15 w16se wp14">
+<w:glossaryDocument xmlns:wpc="http://schemas.microsoft.com/office/word/2010/wordprocessingCanvas" xmlns:cx="http://schemas.microsoft.com/office/drawing/2014/chartex" xmlns:cx1="http://schemas.microsoft.com/office/drawing/2015/9/8/chartex" xmlns:cx2="http://schemas.microsoft.com/office/drawing/2015/10/21/chartex" xmlns:cx3="http://schemas.microsoft.com/office/drawing/2016/5/9/chartex" xmlns:cx4="http://schemas.microsoft.com/office/drawing/2016/5/10/chartex" xmlns:cx5="http://schemas.microsoft.com/office/drawing/2016/5/11/chartex" xmlns:cx6="http://schemas.microsoft.com/office/drawing/2016/5/12/chartex" xmlns:cx7="http://schemas.microsoft.com/office/drawing/2016/5/13/chartex" xmlns:cx8="http://schemas.microsoft.com/office/drawing/2016/5/14/chartex" xmlns:mc="http://schemas.openxmlformats.org/markup-compatibility/2006" xmlns:aink="http://schemas.microsoft.com/office/drawing/2016/ink" xmlns:am3d="http://schemas.microsoft.com/office/drawing/2017/model3d" xmlns:o="urn:schemas-microsoft-com:office:office" xmlns:oel="http://schemas.microsoft.com/office/2019/extlst" xmlns:r="http://schemas.openxmlformats.org/officeDocument/2006/relationships" xmlns:m="http://schemas.openxmlformats.org/officeDocument/2006/math" xmlns:v="urn:schemas-microsoft-com:vml" xmlns:wp14="http://schemas.microsoft.com/office/word/2010/wordprocessingDrawing" xmlns:wp="http://schemas.openxmlformats.org/drawingml/2006/wordprocessingDrawing" xmlns:w10="urn:schemas-microsoft-com:office:word" xmlns:w="http://schemas.openxmlformats.org/wordprocessingml/2006/main" xmlns:w14="http://schemas.microsoft.com/office/word/2010/wordml" xmlns:w15="http://schemas.microsoft.com/office/word/2012/wordml" xmlns:w16cex="http://schemas.microsoft.com/office/word/2018/wordml/cex" xmlns:w16cid="http://schemas.microsoft.com/office/word/2016/wordml/cid" xmlns:w16="http://schemas.microsoft.com/office/word/2018/wordml" xmlns:w16du="http://schemas.microsoft.com/office/word/2023/wordml/word16du" xmlns:w16sdtdh="http://schemas.microsoft.com/office/word/2020/wordml/sdtdatahash" xmlns:w16sdtfl="http://schemas.microsoft.com/office/word/2024/wordml/sdtformatlock" xmlns:w16se="http://schemas.microsoft.com/office/word/2015/wordml/symex" xmlns:wpg="http://schemas.microsoft.com/office/word/2010/wordprocessingGroup" xmlns:wpi="http://schemas.microsoft.com/office/word/2010/wordprocessingInk" xmlns:wne="http://schemas.microsoft.com/office/word/2006/wordml" xmlns:wps="http://schemas.microsoft.com/office/word/2010/wordprocessingShape" mc:Ignorable="w14 w15 w16se w16cid w16 w16cex w16sdtdh w16sdtfl w16du wp14">
   <w:docParts>
     <w:docPart>
       <w:docPartPr>
@@ -12586,7 +12863,7 @@
 </file>
 
 <file path=word/glossary/fontTable.xml><?xml version="1.0" encoding="utf-8"?>
-<w:fonts xmlns:mc="http://schemas.openxmlformats.org/markup-compatibility/2006" xmlns:r="http://schemas.openxmlformats.org/officeDocument/2006/relationships" xmlns:w="http://schemas.openxmlformats.org/wordprocessingml/2006/main" xmlns:w14="http://schemas.microsoft.com/office/word/2010/wordml" xmlns:w15="http://schemas.microsoft.com/office/word/2012/wordml" xmlns:w16se="http://schemas.microsoft.com/office/word/2015/wordml/symex" mc:Ignorable="w14 w15 w16se">
+<w:fonts xmlns:mc="http://schemas.openxmlformats.org/markup-compatibility/2006" xmlns:r="http://schemas.openxmlformats.org/officeDocument/2006/relationships" xmlns:w="http://schemas.openxmlformats.org/wordprocessingml/2006/main" xmlns:w14="http://schemas.microsoft.com/office/word/2010/wordml" xmlns:w15="http://schemas.microsoft.com/office/word/2012/wordml" xmlns:w16cex="http://schemas.microsoft.com/office/word/2018/wordml/cex" xmlns:w16cid="http://schemas.microsoft.com/office/word/2016/wordml/cid" xmlns:w16="http://schemas.microsoft.com/office/word/2018/wordml" xmlns:w16du="http://schemas.microsoft.com/office/word/2023/wordml/word16du" xmlns:w16sdtdh="http://schemas.microsoft.com/office/word/2020/wordml/sdtdatahash" xmlns:w16sdtfl="http://schemas.microsoft.com/office/word/2024/wordml/sdtformatlock" xmlns:w16se="http://schemas.microsoft.com/office/word/2015/wordml/symex" mc:Ignorable="w14 w15 w16se w16cid w16 w16cex w16sdtdh w16sdtfl w16du">
   <w:font w:name="Symbol">
     <w:panose1 w:val="05050102010706020507"/>
     <w:charset w:val="02"/>
@@ -12620,7 +12897,7 @@
     <w:charset w:val="00"/>
     <w:family w:val="swiss"/>
     <w:pitch w:val="variable"/>
-    <w:sig w:usb0="E4002EFF" w:usb1="C000247B" w:usb2="00000009" w:usb3="00000000" w:csb0="000001FF" w:csb1="00000000"/>
+    <w:sig w:usb0="E4002EFF" w:usb1="C200247B" w:usb2="00000009" w:usb3="00000000" w:csb0="000001FF" w:csb1="00000000"/>
   </w:font>
   <w:font w:name="Cambria">
     <w:panose1 w:val="02040503050406030204"/>
@@ -12636,18 +12913,23 @@
     <w:pitch w:val="variable"/>
     <w:sig w:usb0="E1002EFF" w:usb1="C000605B" w:usb2="00000029" w:usb3="00000000" w:csb0="000101FF" w:csb1="00000000"/>
   </w:font>
-  <w:font w:name="Calibri Light">
-    <w:panose1 w:val="020F0302020204030204"/>
+  <w:font w:name="Aptos">
     <w:charset w:val="00"/>
     <w:family w:val="swiss"/>
     <w:pitch w:val="variable"/>
-    <w:sig w:usb0="E4002EFF" w:usb1="C000247B" w:usb2="00000009" w:usb3="00000000" w:csb0="000001FF" w:csb1="00000000"/>
+    <w:sig w:usb0="20000287" w:usb1="00000003" w:usb2="00000000" w:usb3="00000000" w:csb0="0000019F" w:csb1="00000000"/>
+  </w:font>
+  <w:font w:name="Aptos Display">
+    <w:charset w:val="00"/>
+    <w:family w:val="swiss"/>
+    <w:pitch w:val="variable"/>
+    <w:sig w:usb0="20000287" w:usb1="00000003" w:usb2="00000000" w:usb3="00000000" w:csb0="0000019F" w:csb1="00000000"/>
   </w:font>
 </w:fonts>
 </file>
 
 <file path=word/glossary/settings.xml><?xml version="1.0" encoding="utf-8"?>
-<w:settings xmlns:mc="http://schemas.openxmlformats.org/markup-compatibility/2006" xmlns:o="urn:schemas-microsoft-com:office:office" xmlns:r="http://schemas.openxmlformats.org/officeDocument/2006/relationships" xmlns:m="http://schemas.openxmlformats.org/officeDocument/2006/math" xmlns:v="urn:schemas-microsoft-com:vml" xmlns:w10="urn:schemas-microsoft-com:office:word" xmlns:w="http://schemas.openxmlformats.org/wordprocessingml/2006/main" xmlns:w14="http://schemas.microsoft.com/office/word/2010/wordml" xmlns:w15="http://schemas.microsoft.com/office/word/2012/wordml" xmlns:w16se="http://schemas.microsoft.com/office/word/2015/wordml/symex" xmlns:sl="http://schemas.openxmlformats.org/schemaLibrary/2006/main" mc:Ignorable="w14 w15 w16se">
+<w:settings xmlns:mc="http://schemas.openxmlformats.org/markup-compatibility/2006" xmlns:o="urn:schemas-microsoft-com:office:office" xmlns:r="http://schemas.openxmlformats.org/officeDocument/2006/relationships" xmlns:m="http://schemas.openxmlformats.org/officeDocument/2006/math" xmlns:v="urn:schemas-microsoft-com:vml" xmlns:w10="urn:schemas-microsoft-com:office:word" xmlns:w="http://schemas.openxmlformats.org/wordprocessingml/2006/main" xmlns:w14="http://schemas.microsoft.com/office/word/2010/wordml" xmlns:w15="http://schemas.microsoft.com/office/word/2012/wordml" xmlns:w16cex="http://schemas.microsoft.com/office/word/2018/wordml/cex" xmlns:w16cid="http://schemas.microsoft.com/office/word/2016/wordml/cid" xmlns:w16="http://schemas.microsoft.com/office/word/2018/wordml" xmlns:w16du="http://schemas.microsoft.com/office/word/2023/wordml/word16du" xmlns:w16sdtdh="http://schemas.microsoft.com/office/word/2020/wordml/sdtdatahash" xmlns:w16sdtfl="http://schemas.microsoft.com/office/word/2024/wordml/sdtformatlock" xmlns:w16se="http://schemas.microsoft.com/office/word/2015/wordml/symex" xmlns:sl="http://schemas.openxmlformats.org/schemaLibrary/2006/main" mc:Ignorable="w14 w15 w16se w16cid w16 w16cex w16sdtdh w16sdtfl w16du">
   <w:view w:val="normal"/>
   <w:defaultTabStop w:val="708"/>
   <w:hyphenationZone w:val="425"/>
@@ -12659,11 +12941,14 @@
     <w:compatSetting w:name="enableOpenTypeFeatures" w:uri="http://schemas.microsoft.com/office/word" w:val="1"/>
     <w:compatSetting w:name="doNotFlipMirrorIndents" w:uri="http://schemas.microsoft.com/office/word" w:val="1"/>
     <w:compatSetting w:name="differentiateMultirowTableHeaders" w:uri="http://schemas.microsoft.com/office/word" w:val="1"/>
+    <w:compatSetting w:name="useWord2013TrackBottomHyphenation" w:uri="http://schemas.microsoft.com/office/word" w:val="1"/>
   </w:compat>
   <w:rsids>
     <w:rsidRoot w:val="003A7C3D"/>
     <w:rsid w:val="003A7C3D"/>
     <w:rsid w:val="00994506"/>
+    <w:rsid w:val="00DA2F99"/>
+    <w:rsid w:val="00F64E8D"/>
   </w:rsids>
   <m:mathPr>
     <m:mathFont m:val="Cambria Math"/>
@@ -12687,7 +12972,7 @@
 </file>
 
 <file path=word/glossary/styles.xml><?xml version="1.0" encoding="utf-8"?>
-<w:styles xmlns:mc="http://schemas.openxmlformats.org/markup-compatibility/2006" xmlns:r="http://schemas.openxmlformats.org/officeDocument/2006/relationships" xmlns:w="http://schemas.openxmlformats.org/wordprocessingml/2006/main" xmlns:w14="http://schemas.microsoft.com/office/word/2010/wordml" xmlns:w15="http://schemas.microsoft.com/office/word/2012/wordml" xmlns:w16se="http://schemas.microsoft.com/office/word/2015/wordml/symex" mc:Ignorable="w14 w15 w16se">
+<w:styles xmlns:mc="http://schemas.openxmlformats.org/markup-compatibility/2006" xmlns:r="http://schemas.openxmlformats.org/officeDocument/2006/relationships" xmlns:w="http://schemas.openxmlformats.org/wordprocessingml/2006/main" xmlns:w14="http://schemas.microsoft.com/office/word/2010/wordml" xmlns:w15="http://schemas.microsoft.com/office/word/2012/wordml" xmlns:w16cex="http://schemas.microsoft.com/office/word/2018/wordml/cex" xmlns:w16cid="http://schemas.microsoft.com/office/word/2016/wordml/cid" xmlns:w16="http://schemas.microsoft.com/office/word/2018/wordml" xmlns:w16du="http://schemas.microsoft.com/office/word/2023/wordml/word16du" xmlns:w16sdtdh="http://schemas.microsoft.com/office/word/2020/wordml/sdtdatahash" xmlns:w16sdtfl="http://schemas.microsoft.com/office/word/2024/wordml/sdtformatlock" xmlns:w16se="http://schemas.microsoft.com/office/word/2015/wordml/symex" mc:Ignorable="w14 w15 w16se w16cid w16 w16cex w16sdtdh w16sdtfl w16du">
   <w:docDefaults>
     <w:rPrDefault>
       <w:rPr>
@@ -12703,7 +12988,7 @@
       </w:pPr>
     </w:pPrDefault>
   </w:docDefaults>
-  <w:latentStyles w:defLockedState="0" w:defUIPriority="99" w:defSemiHidden="0" w:defUnhideWhenUsed="0" w:defQFormat="0" w:count="371">
+  <w:latentStyles w:defLockedState="0" w:defUIPriority="99" w:defSemiHidden="0" w:defUnhideWhenUsed="0" w:defQFormat="0" w:count="376">
     <w:lsdException w:name="Normal" w:uiPriority="0" w:qFormat="1"/>
     <w:lsdException w:name="heading 1" w:uiPriority="9" w:qFormat="1"/>
     <w:lsdException w:name="heading 2" w:semiHidden="1" w:uiPriority="9" w:unhideWhenUsed="1" w:qFormat="1"/>
@@ -13075,6 +13360,11 @@
     <w:lsdException w:name="List Table 5 Dark Accent 6" w:uiPriority="50"/>
     <w:lsdException w:name="List Table 6 Colorful Accent 6" w:uiPriority="51"/>
     <w:lsdException w:name="List Table 7 Colorful Accent 6" w:uiPriority="52"/>
+    <w:lsdException w:name="Mention" w:semiHidden="1" w:unhideWhenUsed="1"/>
+    <w:lsdException w:name="Smart Hyperlink" w:semiHidden="1" w:unhideWhenUsed="1"/>
+    <w:lsdException w:name="Hashtag" w:semiHidden="1" w:unhideWhenUsed="1"/>
+    <w:lsdException w:name="Unresolved Mention" w:semiHidden="1" w:unhideWhenUsed="1"/>
+    <w:lsdException w:name="Smart Link" w:semiHidden="1" w:unhideWhenUsed="1"/>
   </w:latentStyles>
   <w:style w:type="paragraph" w:default="1" w:styleId="Normal">
     <w:name w:val="Normal"/>
@@ -13107,38 +13397,20 @@
     <w:semiHidden/>
     <w:unhideWhenUsed/>
   </w:style>
-  <w:style w:type="paragraph" w:customStyle="1" w:styleId="DC78CB8D2A7749D08D7CCEA82BFD553B">
-    <w:name w:val="DC78CB8D2A7749D08D7CCEA82BFD553B"/>
-  </w:style>
   <w:style w:type="paragraph" w:customStyle="1" w:styleId="63FAF2D40FBD4445A7390D3C36AFCDA6">
     <w:name w:val="63FAF2D40FBD4445A7390D3C36AFCDA6"/>
   </w:style>
   <w:style w:type="paragraph" w:customStyle="1" w:styleId="B28B204EE4F3425DAF06A7AEFAE29493">
     <w:name w:val="B28B204EE4F3425DAF06A7AEFAE29493"/>
   </w:style>
-  <w:style w:type="paragraph" w:customStyle="1" w:styleId="7E004BC447434BAD900AAD2C8CF0E6A5">
-    <w:name w:val="7E004BC447434BAD900AAD2C8CF0E6A5"/>
-  </w:style>
   <w:style w:type="paragraph" w:customStyle="1" w:styleId="3AB449F2091A459A8D8A049B075BA1BD">
     <w:name w:val="3AB449F2091A459A8D8A049B075BA1BD"/>
-  </w:style>
-  <w:style w:type="paragraph" w:customStyle="1" w:styleId="1735D2E85FF448D28F80A6269D95D995">
-    <w:name w:val="1735D2E85FF448D28F80A6269D95D995"/>
-  </w:style>
-  <w:style w:type="paragraph" w:customStyle="1" w:styleId="B3B68410D070495089D2228AF697E11C">
-    <w:name w:val="B3B68410D070495089D2228AF697E11C"/>
-  </w:style>
-  <w:style w:type="paragraph" w:customStyle="1" w:styleId="DB059B9AF9144F3BA1D0954BCF6249E0">
-    <w:name w:val="DB059B9AF9144F3BA1D0954BCF6249E0"/>
-  </w:style>
-  <w:style w:type="paragraph" w:customStyle="1" w:styleId="367112255C4044C7AD69366582E1D429">
-    <w:name w:val="367112255C4044C7AD69366582E1D429"/>
   </w:style>
 </w:styles>
 </file>
 
 <file path=word/glossary/webSettings.xml><?xml version="1.0" encoding="utf-8"?>
-<w:webSettings xmlns:mc="http://schemas.openxmlformats.org/markup-compatibility/2006" xmlns:r="http://schemas.openxmlformats.org/officeDocument/2006/relationships" xmlns:w="http://schemas.openxmlformats.org/wordprocessingml/2006/main" xmlns:w14="http://schemas.microsoft.com/office/word/2010/wordml" xmlns:w15="http://schemas.microsoft.com/office/word/2012/wordml" xmlns:w16se="http://schemas.microsoft.com/office/word/2015/wordml/symex" mc:Ignorable="w14 w15 w16se">
+<w:webSettings xmlns:mc="http://schemas.openxmlformats.org/markup-compatibility/2006" xmlns:r="http://schemas.openxmlformats.org/officeDocument/2006/relationships" xmlns:w="http://schemas.openxmlformats.org/wordprocessingml/2006/main" xmlns:w14="http://schemas.microsoft.com/office/word/2010/wordml" xmlns:w15="http://schemas.microsoft.com/office/word/2012/wordml" xmlns:w16cex="http://schemas.microsoft.com/office/word/2018/wordml/cex" xmlns:w16cid="http://schemas.microsoft.com/office/word/2016/wordml/cid" xmlns:w16="http://schemas.microsoft.com/office/word/2018/wordml" xmlns:w16du="http://schemas.microsoft.com/office/word/2023/wordml/word16du" xmlns:w16sdtdh="http://schemas.microsoft.com/office/word/2020/wordml/sdtdatahash" xmlns:w16sdtfl="http://schemas.microsoft.com/office/word/2024/wordml/sdtformatlock" xmlns:w16se="http://schemas.microsoft.com/office/word/2015/wordml/symex" mc:Ignorable="w14 w15 w16se w16cid w16 w16cex w16sdtdh w16sdtfl w16du">
   <w:optimizeForBrowser/>
   <w:allowPNG/>
 </w:webSettings>

</xml_diff>